<commit_message>
Add another UC dummy
</commit_message>
<xml_diff>
--- a/Basisverzeichnis/trunk/03_Implementierung/src/UseCaseAnalyser.Stubs/UseCaseDummies.docx
+++ b/Basisverzeichnis/trunk/03_Implementierung/src/UseCaseAnalyser.Stubs/UseCaseDummies.docx
@@ -362,7 +362,7 @@
             </w:pPr>
             <w:fldSimple w:instr=" SAVEDATE  \@ &quot;dd.MM.yyyy HH:mm&quot;  \* MERGEFORMAT ">
               <w:r>
-                <w:t>11.05.2015 21:49</w:t>
+                <w:t>12.05.2015 00:26</w:t>
               </w:r>
             </w:fldSimple>
           </w:p>
@@ -3454,19 +3454,33 @@
         <w:rPr>
           <w:color w:val="auto"/>
         </w:rPr>
-        <w:t>„A</w:t>
-      </w:r>
+        <w:t>„</w:t>
+      </w:r>
+      <w:proofErr w:type="spellStart"/>
       <w:r>
         <w:rPr>
           <w:color w:val="auto"/>
         </w:rPr>
+        <w:t>A</w:t>
+      </w:r>
+      <w:r>
+        <w:rPr>
+          <w:color w:val="auto"/>
+        </w:rPr>
         <w:t>uftragnehmer</w:t>
       </w:r>
       <w:r>
         <w:rPr>
           <w:color w:val="auto"/>
         </w:rPr>
-        <w:t>seite“ (=Teilnehmer am Software-Projekt)</w:t>
+        <w:t>seite</w:t>
+      </w:r>
+      <w:proofErr w:type="spellEnd"/>
+      <w:r>
+        <w:rPr>
+          <w:color w:val="auto"/>
+        </w:rPr>
+        <w:t>“ (=Teilnehmer am Software-Projekt)</w:t>
       </w:r>
       <w:r>
         <w:rPr>
@@ -3660,7 +3674,21 @@
         <w:rPr>
           <w:color w:val="auto"/>
         </w:rPr>
-        <w:t>ments. Die Anforderungen sollten so aufbereitet sein, dass die Verfolgbarkeit (Traceability) sowie ein geeignetes Änderungsmanagement für den gesamten Lebenszyklus eines Systems möglich sind.</w:t>
+        <w:t>ments. Die Anforderungen sollten so aufbereitet sein, dass die Verfolgbarkeit (</w:t>
+      </w:r>
+      <w:proofErr w:type="spellStart"/>
+      <w:r>
+        <w:rPr>
+          <w:color w:val="auto"/>
+        </w:rPr>
+        <w:t>Traceability</w:t>
+      </w:r>
+      <w:proofErr w:type="spellEnd"/>
+      <w:r>
+        <w:rPr>
+          <w:color w:val="auto"/>
+        </w:rPr>
+        <w:t>) sowie ein geeignetes Änderungsmanagement für den gesamten Lebenszyklus eines Systems möglich sind.</w:t>
       </w:r>
     </w:p>
     <w:p>
@@ -3803,7 +3831,21 @@
         <w:rPr>
           <w:color w:val="333399"/>
         </w:rPr>
-        <w:t>werden zusätzlich alle relevanten Stakeholder des Projekts benannt und die technische und fachl</w:t>
+        <w:t xml:space="preserve">werden zusätzlich alle relevanten </w:t>
+      </w:r>
+      <w:proofErr w:type="spellStart"/>
+      <w:r>
+        <w:rPr>
+          <w:color w:val="333399"/>
+        </w:rPr>
+        <w:t>Stakeholder</w:t>
+      </w:r>
+      <w:proofErr w:type="spellEnd"/>
+      <w:r>
+        <w:rPr>
+          <w:color w:val="333399"/>
+        </w:rPr>
+        <w:t xml:space="preserve"> des Projekts benannt und die technische und fachl</w:t>
       </w:r>
       <w:r>
         <w:rPr>
@@ -3922,7 +3964,35 @@
         <w:rPr>
           <w:color w:val="333399"/>
         </w:rPr>
-        <w:t>len (Use Cases). Ein Anwendungsfall beschreibt dabei einen konkreten, fachlich in sich geschloss</w:t>
+        <w:t>len (</w:t>
+      </w:r>
+      <w:proofErr w:type="spellStart"/>
+      <w:r>
+        <w:rPr>
+          <w:color w:val="333399"/>
+        </w:rPr>
+        <w:t>Use</w:t>
+      </w:r>
+      <w:proofErr w:type="spellEnd"/>
+      <w:r>
+        <w:rPr>
+          <w:color w:val="333399"/>
+        </w:rPr>
+        <w:t xml:space="preserve"> </w:t>
+      </w:r>
+      <w:proofErr w:type="spellStart"/>
+      <w:r>
+        <w:rPr>
+          <w:color w:val="333399"/>
+        </w:rPr>
+        <w:t>Cases</w:t>
+      </w:r>
+      <w:proofErr w:type="spellEnd"/>
+      <w:r>
+        <w:rPr>
+          <w:color w:val="333399"/>
+        </w:rPr>
+        <w:t>). Ein Anwendungsfall beschreibt dabei einen konkreten, fachlich in sich geschloss</w:t>
       </w:r>
       <w:r>
         <w:rPr>
@@ -4006,8 +4076,13 @@
         <w:pStyle w:val="berschrift2"/>
       </w:pPr>
       <w:bookmarkStart w:id="5" w:name="_Toc382574149"/>
-      <w:r>
-        <w:t xml:space="preserve">Use-Case </w:t>
+      <w:proofErr w:type="spellStart"/>
+      <w:r>
+        <w:t>Use</w:t>
+      </w:r>
+      <w:proofErr w:type="spellEnd"/>
+      <w:r>
+        <w:t xml:space="preserve">-Case </w:t>
       </w:r>
       <w:r>
         <w:t>Übersicht</w:t>
@@ -4029,7 +4104,25 @@
           <w:sz w:val="20"/>
           <w:szCs w:val="20"/>
         </w:rPr>
-        <w:t>…hier Use-Case-Diagramm(e) einfügen…</w:t>
+        <w:t xml:space="preserve">…hier </w:t>
+      </w:r>
+      <w:proofErr w:type="spellStart"/>
+      <w:r>
+        <w:rPr>
+          <w:color w:val="333399"/>
+          <w:sz w:val="20"/>
+          <w:szCs w:val="20"/>
+        </w:rPr>
+        <w:t>Use</w:t>
+      </w:r>
+      <w:proofErr w:type="spellEnd"/>
+      <w:r>
+        <w:rPr>
+          <w:color w:val="333399"/>
+          <w:sz w:val="20"/>
+          <w:szCs w:val="20"/>
+        </w:rPr>
+        <w:t>-Case-Diagramm(e) einfügen…</w:t>
       </w:r>
     </w:p>
     <w:p>
@@ -4046,8 +4139,13 @@
         <w:pStyle w:val="berschrift2"/>
       </w:pPr>
       <w:bookmarkStart w:id="6" w:name="_Toc382574150"/>
-      <w:r>
-        <w:t>Use-Beschreibungen</w:t>
+      <w:proofErr w:type="spellStart"/>
+      <w:r>
+        <w:t>Use</w:t>
+      </w:r>
+      <w:proofErr w:type="spellEnd"/>
+      <w:r>
+        <w:t>-Beschreibungen</w:t>
       </w:r>
       <w:bookmarkEnd w:id="6"/>
     </w:p>
@@ -4709,6 +4807,7 @@
                 <w:szCs w:val="20"/>
               </w:rPr>
             </w:pPr>
+            <w:proofErr w:type="spellStart"/>
             <w:r>
               <w:rPr>
                 <w:rFonts w:ascii="Times New Roman" w:hAnsi="Times New Roman" w:cs="Times New Roman"/>
@@ -4718,6 +4817,7 @@
               </w:rPr>
               <w:t>Dummy</w:t>
             </w:r>
+            <w:proofErr w:type="spellEnd"/>
             <w:r>
               <w:rPr>
                 <w:rFonts w:ascii="Times New Roman" w:hAnsi="Times New Roman" w:cs="Times New Roman"/>
@@ -5142,11 +5242,6 @@
       </w:tr>
     </w:tbl>
     <w:p/>
-    <w:p>
-      <w:r>
-        <w:t>Vorlage (zum Kopieren)</w:t>
-      </w:r>
-    </w:p>
     <w:p/>
     <w:tbl>
       <w:tblPr>
@@ -5178,6 +5273,13 @@
                 <w:color w:val="000000"/>
               </w:rPr>
             </w:pPr>
+            <w:r>
+              <w:rPr>
+                <w:b/>
+                <w:color w:val="000000"/>
+              </w:rPr>
+              <w:t>Warenkorb abrechnen 2</w:t>
+            </w:r>
           </w:p>
         </w:tc>
       </w:tr>
@@ -5220,6 +5322,24 @@
                 <w:szCs w:val="20"/>
               </w:rPr>
             </w:pPr>
+            <w:r>
+              <w:rPr>
+                <w:rFonts w:ascii="Times New Roman" w:hAnsi="Times New Roman" w:cs="Sendnya"/>
+                <w:color w:val="000000"/>
+                <w:sz w:val="20"/>
+                <w:szCs w:val="20"/>
+              </w:rPr>
+              <w:t>UC-</w:t>
+            </w:r>
+            <w:r>
+              <w:rPr>
+                <w:rFonts w:ascii="Times New Roman" w:hAnsi="Times New Roman" w:cs="Sendnya"/>
+                <w:color w:val="000000"/>
+                <w:sz w:val="20"/>
+                <w:szCs w:val="20"/>
+              </w:rPr>
+              <w:t>2</w:t>
+            </w:r>
           </w:p>
         </w:tc>
       </w:tr>
@@ -5464,7 +5584,7 @@
             <w:pPr>
               <w:numPr>
                 <w:ilvl w:val="0"/>
-                <w:numId w:val="10"/>
+                <w:numId w:val="37"/>
               </w:numPr>
               <w:rPr>
                 <w:rFonts w:ascii="Times New Roman" w:hAnsi="Times New Roman" w:cs="Times New Roman"/>
@@ -5480,14 +5600,14 @@
                 <w:sz w:val="20"/>
                 <w:szCs w:val="20"/>
               </w:rPr>
-              <w:t>…</w:t>
+              <w:t>Dieser Anwendungsfall beginnt, wenn der Kassierer den nächsten an der Kasse wartenden Kunden bedient.</w:t>
             </w:r>
           </w:p>
           <w:p>
             <w:pPr>
               <w:numPr>
                 <w:ilvl w:val="0"/>
-                <w:numId w:val="10"/>
+                <w:numId w:val="37"/>
               </w:numPr>
               <w:rPr>
                 <w:rFonts w:ascii="Times New Roman" w:hAnsi="Times New Roman" w:cs="Times New Roman"/>
@@ -5503,7 +5623,99 @@
                 <w:sz w:val="20"/>
                 <w:szCs w:val="20"/>
               </w:rPr>
-              <w:t>…</w:t>
+              <w:t>Der Kassierer gibt die Kennung des ersten bzw. nächsten Artikels ein.</w:t>
+            </w:r>
+          </w:p>
+          <w:p>
+            <w:pPr>
+              <w:numPr>
+                <w:ilvl w:val="0"/>
+                <w:numId w:val="37"/>
+              </w:numPr>
+              <w:rPr>
+                <w:rFonts w:ascii="Times New Roman" w:hAnsi="Times New Roman" w:cs="Times New Roman"/>
+                <w:color w:val="000000"/>
+                <w:sz w:val="20"/>
+                <w:szCs w:val="20"/>
+              </w:rPr>
+            </w:pPr>
+            <w:r>
+              <w:rPr>
+                <w:rFonts w:ascii="Times New Roman" w:hAnsi="Times New Roman" w:cs="Times New Roman"/>
+                <w:color w:val="000000"/>
+                <w:sz w:val="20"/>
+                <w:szCs w:val="20"/>
+              </w:rPr>
+              <w:t>Das System registriert den Artikel ….</w:t>
+            </w:r>
+          </w:p>
+          <w:p>
+            <w:pPr>
+              <w:numPr>
+                <w:ilvl w:val="0"/>
+                <w:numId w:val="37"/>
+              </w:numPr>
+              <w:rPr>
+                <w:rFonts w:ascii="Times New Roman" w:hAnsi="Times New Roman" w:cs="Times New Roman"/>
+                <w:color w:val="000000"/>
+                <w:sz w:val="20"/>
+                <w:szCs w:val="20"/>
+              </w:rPr>
+            </w:pPr>
+            <w:r>
+              <w:rPr>
+                <w:rFonts w:ascii="Times New Roman" w:hAnsi="Times New Roman" w:cs="Times New Roman"/>
+                <w:color w:val="000000"/>
+                <w:sz w:val="20"/>
+                <w:szCs w:val="20"/>
+              </w:rPr>
+              <w:t>….</w:t>
+            </w:r>
+          </w:p>
+          <w:p>
+            <w:pPr>
+              <w:numPr>
+                <w:ilvl w:val="0"/>
+                <w:numId w:val="37"/>
+              </w:numPr>
+              <w:rPr>
+                <w:rFonts w:ascii="Times New Roman" w:hAnsi="Times New Roman" w:cs="Times New Roman"/>
+                <w:color w:val="000000"/>
+                <w:sz w:val="20"/>
+                <w:szCs w:val="20"/>
+              </w:rPr>
+            </w:pPr>
+            <w:r>
+              <w:rPr>
+                <w:rFonts w:ascii="Times New Roman" w:hAnsi="Times New Roman" w:cs="Times New Roman"/>
+                <w:color w:val="000000"/>
+                <w:sz w:val="20"/>
+                <w:szCs w:val="20"/>
+              </w:rPr>
+              <w:t>Der Kunde bezahlt.</w:t>
+            </w:r>
+          </w:p>
+          <w:p>
+            <w:pPr>
+              <w:numPr>
+                <w:ilvl w:val="0"/>
+                <w:numId w:val="37"/>
+              </w:numPr>
+              <w:rPr>
+                <w:rFonts w:ascii="Times New Roman" w:hAnsi="Times New Roman" w:cs="Times New Roman"/>
+                <w:color w:val="000000"/>
+                <w:sz w:val="20"/>
+                <w:szCs w:val="20"/>
+              </w:rPr>
+            </w:pPr>
+            <w:r>
+              <w:rPr>
+                <w:rFonts w:ascii="Times New Roman" w:hAnsi="Times New Roman" w:cs="Times New Roman"/>
+                <w:color w:val="000000"/>
+                <w:sz w:val="20"/>
+                <w:szCs w:val="20"/>
+              </w:rPr>
+              <w:t>….</w:t>
             </w:r>
           </w:p>
           <w:p>
@@ -5580,6 +5792,14 @@
                 <w:szCs w:val="20"/>
               </w:rPr>
             </w:pPr>
+            <w:r>
+              <w:rPr>
+                <w:color w:val="000000"/>
+                <w:sz w:val="20"/>
+                <w:szCs w:val="20"/>
+              </w:rPr>
+              <w:t>2a</w:t>
+            </w:r>
           </w:p>
         </w:tc>
         <w:tc>
@@ -5595,6 +5815,14 @@
                 <w:szCs w:val="20"/>
               </w:rPr>
             </w:pPr>
+            <w:r>
+              <w:rPr>
+                <w:color w:val="000000"/>
+                <w:sz w:val="20"/>
+                <w:szCs w:val="20"/>
+              </w:rPr>
+              <w:t>Ungültige Kennung</w:t>
+            </w:r>
           </w:p>
         </w:tc>
       </w:tr>
@@ -5626,7 +5854,7 @@
             <w:pPr>
               <w:numPr>
                 <w:ilvl w:val="0"/>
-                <w:numId w:val="11"/>
+                <w:numId w:val="5"/>
               </w:numPr>
               <w:rPr>
                 <w:rFonts w:ascii="Times New Roman" w:hAnsi="Times New Roman" w:cs="Times New Roman"/>
@@ -5642,14 +5870,14 @@
                 <w:sz w:val="20"/>
                 <w:szCs w:val="20"/>
               </w:rPr>
-              <w:t>…</w:t>
+              <w:t>Das System signalisiert, dass die Kennung ungültig ist</w:t>
             </w:r>
           </w:p>
           <w:p>
             <w:pPr>
               <w:numPr>
                 <w:ilvl w:val="0"/>
-                <w:numId w:val="11"/>
+                <w:numId w:val="5"/>
               </w:numPr>
               <w:rPr>
                 <w:rFonts w:ascii="Times New Roman" w:hAnsi="Times New Roman" w:cs="Times New Roman"/>
@@ -5658,6 +5886,7 @@
                 <w:szCs w:val="20"/>
               </w:rPr>
             </w:pPr>
+            <w:proofErr w:type="spellStart"/>
             <w:r>
               <w:rPr>
                 <w:rFonts w:ascii="Times New Roman" w:hAnsi="Times New Roman" w:cs="Times New Roman"/>
@@ -5665,7 +5894,17 @@
                 <w:sz w:val="20"/>
                 <w:szCs w:val="20"/>
               </w:rPr>
-              <w:t>…</w:t>
+              <w:t>Dummy</w:t>
+            </w:r>
+            <w:proofErr w:type="spellEnd"/>
+            <w:r>
+              <w:rPr>
+                <w:rFonts w:ascii="Times New Roman" w:hAnsi="Times New Roman" w:cs="Times New Roman"/>
+                <w:color w:val="000000"/>
+                <w:sz w:val="20"/>
+                <w:szCs w:val="20"/>
+              </w:rPr>
+              <w:t xml:space="preserve"> fürs Testen</w:t>
             </w:r>
           </w:p>
           <w:p>
@@ -5704,7 +5943,7 @@
                 <w:sz w:val="20"/>
                 <w:szCs w:val="20"/>
               </w:rPr>
-              <w:t>:</w:t>
+              <w:t>: 1</w:t>
             </w:r>
           </w:p>
         </w:tc>
@@ -5725,6 +5964,14 @@
                 <w:szCs w:val="20"/>
               </w:rPr>
             </w:pPr>
+            <w:r>
+              <w:rPr>
+                <w:color w:val="000000"/>
+                <w:sz w:val="20"/>
+                <w:szCs w:val="20"/>
+              </w:rPr>
+              <w:t>2b</w:t>
+            </w:r>
           </w:p>
         </w:tc>
         <w:tc>
@@ -5740,6 +5987,14 @@
                 <w:szCs w:val="20"/>
               </w:rPr>
             </w:pPr>
+            <w:r>
+              <w:rPr>
+                <w:color w:val="000000"/>
+                <w:sz w:val="20"/>
+                <w:szCs w:val="20"/>
+              </w:rPr>
+              <w:t>Mehrere Artikel der gleichen Artikelkategorie sollen erfasst werden</w:t>
+            </w:r>
           </w:p>
         </w:tc>
       </w:tr>
@@ -5771,60 +6026,37 @@
             <w:pPr>
               <w:numPr>
                 <w:ilvl w:val="0"/>
-                <w:numId w:val="30"/>
+                <w:numId w:val="6"/>
               </w:numPr>
               <w:rPr>
-                <w:rFonts w:ascii="Times New Roman" w:hAnsi="Times New Roman" w:cs="Times New Roman"/>
-                <w:color w:val="000000"/>
-                <w:sz w:val="20"/>
-                <w:szCs w:val="20"/>
-              </w:rPr>
-            </w:pPr>
-            <w:r>
-              <w:rPr>
-                <w:rFonts w:ascii="Times New Roman" w:hAnsi="Times New Roman" w:cs="Times New Roman"/>
-                <w:color w:val="000000"/>
-                <w:sz w:val="20"/>
-                <w:szCs w:val="20"/>
-              </w:rPr>
-              <w:t>…</w:t>
-            </w:r>
-          </w:p>
-          <w:p>
-            <w:pPr>
-              <w:numPr>
-                <w:ilvl w:val="0"/>
-                <w:numId w:val="30"/>
-              </w:numPr>
-              <w:rPr>
-                <w:rFonts w:ascii="Times New Roman" w:hAnsi="Times New Roman" w:cs="Times New Roman"/>
-                <w:color w:val="000000"/>
-                <w:sz w:val="20"/>
-                <w:szCs w:val="20"/>
-              </w:rPr>
-            </w:pPr>
-            <w:r>
-              <w:rPr>
-                <w:rFonts w:ascii="Times New Roman" w:hAnsi="Times New Roman" w:cs="Times New Roman"/>
-                <w:color w:val="000000"/>
-                <w:sz w:val="20"/>
-                <w:szCs w:val="20"/>
-              </w:rPr>
-              <w:t>…</w:t>
-            </w:r>
-          </w:p>
-          <w:p>
-            <w:pPr>
-              <w:rPr>
-                <w:rFonts w:ascii="Times New Roman" w:hAnsi="Times New Roman" w:cs="Times New Roman"/>
-                <w:color w:val="000000"/>
-                <w:sz w:val="20"/>
-                <w:szCs w:val="20"/>
-              </w:rPr>
-            </w:pPr>
-            <w:r>
-              <w:rPr>
-                <w:rFonts w:ascii="Times New Roman" w:hAnsi="Times New Roman" w:cs="Times New Roman"/>
+                <w:rFonts w:ascii="Times New Roman" w:hAnsi="Times New Roman" w:cs="Sendnya"/>
+                <w:color w:val="000000"/>
+                <w:sz w:val="20"/>
+                <w:szCs w:val="20"/>
+              </w:rPr>
+            </w:pPr>
+            <w:r>
+              <w:rPr>
+                <w:rFonts w:ascii="Times New Roman" w:hAnsi="Times New Roman" w:cs="Sendnya"/>
+                <w:color w:val="000000"/>
+                <w:sz w:val="20"/>
+                <w:szCs w:val="20"/>
+              </w:rPr>
+              <w:t>Der Kassierer gibt die Stückzahl des nächsten zu erfassenden Artikels ein</w:t>
+            </w:r>
+          </w:p>
+          <w:p>
+            <w:pPr>
+              <w:rPr>
+                <w:rFonts w:ascii="Times New Roman" w:hAnsi="Times New Roman" w:cs="Sendnya"/>
+                <w:color w:val="000000"/>
+                <w:sz w:val="20"/>
+                <w:szCs w:val="20"/>
+              </w:rPr>
+            </w:pPr>
+            <w:r>
+              <w:rPr>
+                <w:rFonts w:ascii="Times New Roman" w:hAnsi="Times New Roman" w:cs="Sendnya"/>
                 <w:b/>
                 <w:color w:val="000000"/>
                 <w:sz w:val="20"/>
@@ -5834,7 +6066,7 @@
             </w:r>
             <w:r>
               <w:rPr>
-                <w:rFonts w:ascii="Times New Roman" w:hAnsi="Times New Roman" w:cs="Times New Roman"/>
+                <w:rFonts w:ascii="Times New Roman" w:hAnsi="Times New Roman" w:cs="Sendnya"/>
                 <w:b/>
                 <w:color w:val="000000"/>
                 <w:sz w:val="20"/>
@@ -5844,12 +6076,12 @@
             </w:r>
             <w:r>
               <w:rPr>
-                <w:rFonts w:ascii="Times New Roman" w:hAnsi="Times New Roman" w:cs="Times New Roman"/>
-                <w:color w:val="000000"/>
-                <w:sz w:val="20"/>
-                <w:szCs w:val="20"/>
-              </w:rPr>
-              <w:t>:</w:t>
+                <w:rFonts w:ascii="Times New Roman" w:hAnsi="Times New Roman" w:cs="Sendnya"/>
+                <w:color w:val="000000"/>
+                <w:sz w:val="20"/>
+                <w:szCs w:val="20"/>
+              </w:rPr>
+              <w:t>: 2</w:t>
             </w:r>
           </w:p>
         </w:tc>
@@ -5870,6 +6102,14 @@
                 <w:szCs w:val="20"/>
               </w:rPr>
             </w:pPr>
+            <w:r>
+              <w:rPr>
+                <w:color w:val="000000"/>
+                <w:sz w:val="20"/>
+                <w:szCs w:val="20"/>
+              </w:rPr>
+              <w:t>5a</w:t>
+            </w:r>
           </w:p>
         </w:tc>
         <w:tc>
@@ -5885,6 +6125,14 @@
                 <w:szCs w:val="20"/>
               </w:rPr>
             </w:pPr>
+            <w:r>
+              <w:rPr>
+                <w:color w:val="000000"/>
+                <w:sz w:val="20"/>
+                <w:szCs w:val="20"/>
+              </w:rPr>
+              <w:t>Der Kunde kann nicht bezahlen</w:t>
+            </w:r>
           </w:p>
         </w:tc>
       </w:tr>
@@ -5916,85 +6164,43 @@
             <w:pPr>
               <w:numPr>
                 <w:ilvl w:val="0"/>
-                <w:numId w:val="31"/>
+                <w:numId w:val="7"/>
               </w:numPr>
               <w:rPr>
-                <w:rFonts w:ascii="Times New Roman" w:hAnsi="Times New Roman" w:cs="Times New Roman"/>
-                <w:color w:val="000000"/>
-                <w:sz w:val="20"/>
-                <w:szCs w:val="20"/>
-              </w:rPr>
-            </w:pPr>
-            <w:r>
-              <w:rPr>
-                <w:rFonts w:ascii="Times New Roman" w:hAnsi="Times New Roman" w:cs="Times New Roman"/>
-                <w:color w:val="000000"/>
-                <w:sz w:val="20"/>
-                <w:szCs w:val="20"/>
-              </w:rPr>
-              <w:t>…</w:t>
-            </w:r>
-          </w:p>
-          <w:p>
-            <w:pPr>
-              <w:numPr>
-                <w:ilvl w:val="0"/>
-                <w:numId w:val="31"/>
-              </w:numPr>
-              <w:rPr>
-                <w:rFonts w:ascii="Times New Roman" w:hAnsi="Times New Roman" w:cs="Times New Roman"/>
-                <w:color w:val="000000"/>
-                <w:sz w:val="20"/>
-                <w:szCs w:val="20"/>
-              </w:rPr>
-            </w:pPr>
-            <w:r>
-              <w:rPr>
-                <w:rFonts w:ascii="Times New Roman" w:hAnsi="Times New Roman" w:cs="Times New Roman"/>
-                <w:color w:val="000000"/>
-                <w:sz w:val="20"/>
-                <w:szCs w:val="20"/>
-              </w:rPr>
-              <w:t>…</w:t>
-            </w:r>
-          </w:p>
-          <w:p>
-            <w:pPr>
-              <w:rPr>
-                <w:rFonts w:ascii="Times New Roman" w:hAnsi="Times New Roman" w:cs="Times New Roman"/>
-                <w:color w:val="000000"/>
-                <w:sz w:val="20"/>
-                <w:szCs w:val="20"/>
-              </w:rPr>
-            </w:pPr>
-            <w:r>
-              <w:rPr>
-                <w:rFonts w:ascii="Times New Roman" w:hAnsi="Times New Roman" w:cs="Times New Roman"/>
+                <w:rFonts w:ascii="Times New Roman" w:hAnsi="Times New Roman" w:cs="Sendnya"/>
+                <w:color w:val="000000"/>
+                <w:sz w:val="20"/>
+                <w:szCs w:val="20"/>
+              </w:rPr>
+            </w:pPr>
+            <w:r>
+              <w:rPr>
+                <w:rFonts w:ascii="Times New Roman" w:hAnsi="Times New Roman" w:cs="Sendnya"/>
+                <w:color w:val="000000"/>
+                <w:sz w:val="20"/>
+                <w:szCs w:val="20"/>
+              </w:rPr>
+              <w:t>Der Kassierer storniert die Abrechnung.</w:t>
+            </w:r>
+          </w:p>
+          <w:p>
+            <w:pPr>
+              <w:rPr>
+                <w:rFonts w:ascii="Times New Roman" w:hAnsi="Times New Roman" w:cs="Sendnya"/>
+                <w:color w:val="000000"/>
+                <w:sz w:val="20"/>
+                <w:szCs w:val="20"/>
+              </w:rPr>
+            </w:pPr>
+            <w:r>
+              <w:rPr>
+                <w:rFonts w:ascii="Times New Roman" w:hAnsi="Times New Roman" w:cs="Sendnya"/>
                 <w:b/>
                 <w:color w:val="000000"/>
                 <w:sz w:val="20"/>
                 <w:szCs w:val="20"/>
               </w:rPr>
-              <w:t>Rückkehr</w:t>
-            </w:r>
-            <w:r>
-              <w:rPr>
-                <w:rFonts w:ascii="Times New Roman" w:hAnsi="Times New Roman" w:cs="Times New Roman"/>
-                <w:b/>
-                <w:color w:val="000000"/>
-                <w:sz w:val="20"/>
-                <w:szCs w:val="20"/>
-              </w:rPr>
-              <w:t xml:space="preserve"> nach</w:t>
-            </w:r>
-            <w:r>
-              <w:rPr>
-                <w:rFonts w:ascii="Times New Roman" w:hAnsi="Times New Roman" w:cs="Times New Roman"/>
-                <w:color w:val="000000"/>
-                <w:sz w:val="20"/>
-                <w:szCs w:val="20"/>
-              </w:rPr>
-              <w:t>:</w:t>
+              <w:t>Ende.</w:t>
             </w:r>
           </w:p>
         </w:tc>
@@ -6005,31 +6211,24 @@
         </w:trPr>
         <w:tc>
           <w:tcPr>
-            <w:tcW w:w="496" w:type="dxa"/>
-          </w:tcPr>
-          <w:p>
-            <w:pPr>
-              <w:rPr>
-                <w:color w:val="000000"/>
-                <w:sz w:val="20"/>
-                <w:szCs w:val="20"/>
-              </w:rPr>
-            </w:pPr>
-          </w:p>
-        </w:tc>
-        <w:tc>
-          <w:tcPr>
-            <w:tcW w:w="8714" w:type="dxa"/>
-            <w:gridSpan w:val="2"/>
-          </w:tcPr>
-          <w:p>
-            <w:pPr>
-              <w:rPr>
-                <w:color w:val="000000"/>
-                <w:sz w:val="20"/>
-                <w:szCs w:val="20"/>
-              </w:rPr>
-            </w:pPr>
+            <w:tcW w:w="9210" w:type="dxa"/>
+            <w:gridSpan w:val="3"/>
+            <w:shd w:val="clear" w:color="auto" w:fill="D9D9D9"/>
+          </w:tcPr>
+          <w:p>
+            <w:pPr>
+              <w:rPr>
+                <w:b/>
+                <w:color w:val="000000"/>
+              </w:rPr>
+            </w:pPr>
+            <w:r>
+              <w:rPr>
+                <w:b/>
+                <w:color w:val="000000"/>
+              </w:rPr>
+              <w:t>Spezielle Anforderungen:</w:t>
+            </w:r>
           </w:p>
         </w:tc>
       </w:tr>
@@ -6039,108 +6238,18 @@
         </w:trPr>
         <w:tc>
           <w:tcPr>
-            <w:tcW w:w="496" w:type="dxa"/>
-            <w:shd w:val="clear" w:color="auto" w:fill="D9D9D9"/>
-          </w:tcPr>
-          <w:p>
-            <w:pPr>
-              <w:spacing w:before="120"/>
+            <w:tcW w:w="9210" w:type="dxa"/>
+            <w:gridSpan w:val="3"/>
+          </w:tcPr>
+          <w:p>
+            <w:pPr>
               <w:rPr>
                 <w:rFonts w:ascii="Times New Roman" w:hAnsi="Times New Roman" w:cs="Sendnya"/>
                 <w:color w:val="000000"/>
-              </w:rPr>
-            </w:pPr>
-          </w:p>
-        </w:tc>
-        <w:tc>
-          <w:tcPr>
-            <w:tcW w:w="8714" w:type="dxa"/>
-            <w:gridSpan w:val="2"/>
-          </w:tcPr>
-          <w:p>
-            <w:pPr>
-              <w:numPr>
-                <w:ilvl w:val="0"/>
-                <w:numId w:val="32"/>
-              </w:numPr>
-              <w:rPr>
-                <w:rFonts w:ascii="Times New Roman" w:hAnsi="Times New Roman" w:cs="Times New Roman"/>
-                <w:color w:val="000000"/>
-                <w:sz w:val="20"/>
-                <w:szCs w:val="20"/>
-              </w:rPr>
-            </w:pPr>
-            <w:r>
-              <w:rPr>
-                <w:rFonts w:ascii="Times New Roman" w:hAnsi="Times New Roman" w:cs="Times New Roman"/>
-                <w:color w:val="000000"/>
-                <w:sz w:val="20"/>
-                <w:szCs w:val="20"/>
-              </w:rPr>
-              <w:t>…</w:t>
-            </w:r>
-          </w:p>
-          <w:p>
-            <w:pPr>
-              <w:numPr>
-                <w:ilvl w:val="0"/>
-                <w:numId w:val="32"/>
-              </w:numPr>
-              <w:rPr>
-                <w:rFonts w:ascii="Times New Roman" w:hAnsi="Times New Roman" w:cs="Times New Roman"/>
-                <w:color w:val="000000"/>
-                <w:sz w:val="20"/>
-                <w:szCs w:val="20"/>
-              </w:rPr>
-            </w:pPr>
-            <w:r>
-              <w:rPr>
-                <w:rFonts w:ascii="Times New Roman" w:hAnsi="Times New Roman" w:cs="Times New Roman"/>
-                <w:color w:val="000000"/>
-                <w:sz w:val="20"/>
-                <w:szCs w:val="20"/>
-              </w:rPr>
-              <w:t>…</w:t>
-            </w:r>
-          </w:p>
-          <w:p>
-            <w:pPr>
-              <w:rPr>
-                <w:rFonts w:ascii="Times New Roman" w:hAnsi="Times New Roman" w:cs="Times New Roman"/>
-                <w:color w:val="000000"/>
-                <w:sz w:val="20"/>
-                <w:szCs w:val="20"/>
-              </w:rPr>
-            </w:pPr>
-            <w:r>
-              <w:rPr>
-                <w:rFonts w:ascii="Times New Roman" w:hAnsi="Times New Roman" w:cs="Times New Roman"/>
-                <w:b/>
-                <w:color w:val="000000"/>
-                <w:sz w:val="20"/>
-                <w:szCs w:val="20"/>
-              </w:rPr>
-              <w:t>Rückkehr</w:t>
-            </w:r>
-            <w:r>
-              <w:rPr>
-                <w:rFonts w:ascii="Times New Roman" w:hAnsi="Times New Roman" w:cs="Times New Roman"/>
-                <w:b/>
-                <w:color w:val="000000"/>
-                <w:sz w:val="20"/>
-                <w:szCs w:val="20"/>
-              </w:rPr>
-              <w:t xml:space="preserve"> nach</w:t>
-            </w:r>
-            <w:r>
-              <w:rPr>
-                <w:rFonts w:ascii="Times New Roman" w:hAnsi="Times New Roman" w:cs="Times New Roman"/>
-                <w:color w:val="000000"/>
-                <w:sz w:val="20"/>
-                <w:szCs w:val="20"/>
-              </w:rPr>
-              <w:t>:</w:t>
-            </w:r>
+                <w:sz w:val="20"/>
+                <w:szCs w:val="20"/>
+              </w:rPr>
+            </w:pPr>
           </w:p>
         </w:tc>
       </w:tr>
@@ -6150,31 +6259,24 @@
         </w:trPr>
         <w:tc>
           <w:tcPr>
-            <w:tcW w:w="496" w:type="dxa"/>
-          </w:tcPr>
-          <w:p>
-            <w:pPr>
-              <w:rPr>
-                <w:color w:val="000000"/>
-                <w:sz w:val="20"/>
-                <w:szCs w:val="20"/>
-              </w:rPr>
-            </w:pPr>
-          </w:p>
-        </w:tc>
-        <w:tc>
-          <w:tcPr>
-            <w:tcW w:w="8714" w:type="dxa"/>
-            <w:gridSpan w:val="2"/>
-          </w:tcPr>
-          <w:p>
-            <w:pPr>
-              <w:rPr>
-                <w:color w:val="000000"/>
-                <w:sz w:val="20"/>
-                <w:szCs w:val="20"/>
-              </w:rPr>
-            </w:pPr>
+            <w:tcW w:w="9210" w:type="dxa"/>
+            <w:gridSpan w:val="3"/>
+            <w:shd w:val="clear" w:color="auto" w:fill="D9D9D9"/>
+          </w:tcPr>
+          <w:p>
+            <w:pPr>
+              <w:rPr>
+                <w:b/>
+                <w:color w:val="000000"/>
+              </w:rPr>
+            </w:pPr>
+            <w:r>
+              <w:rPr>
+                <w:b/>
+                <w:color w:val="000000"/>
+              </w:rPr>
+              <w:t>Zu klärende Punkte:</w:t>
+            </w:r>
           </w:p>
         </w:tc>
       </w:tr>
@@ -6184,89 +6286,54 @@
         </w:trPr>
         <w:tc>
           <w:tcPr>
-            <w:tcW w:w="496" w:type="dxa"/>
-            <w:shd w:val="clear" w:color="auto" w:fill="D9D9D9"/>
-          </w:tcPr>
-          <w:p>
-            <w:pPr>
-              <w:spacing w:before="120"/>
+            <w:tcW w:w="9210" w:type="dxa"/>
+            <w:gridSpan w:val="3"/>
+          </w:tcPr>
+          <w:p>
+            <w:pPr>
               <w:rPr>
                 <w:rFonts w:ascii="Times New Roman" w:hAnsi="Times New Roman" w:cs="Sendnya"/>
                 <w:color w:val="000000"/>
-              </w:rPr>
-            </w:pPr>
-          </w:p>
-        </w:tc>
-        <w:tc>
-          <w:tcPr>
-            <w:tcW w:w="8714" w:type="dxa"/>
-            <w:gridSpan w:val="2"/>
-          </w:tcPr>
-          <w:p>
-            <w:pPr>
-              <w:numPr>
-                <w:ilvl w:val="0"/>
-                <w:numId w:val="33"/>
-              </w:numPr>
-              <w:rPr>
-                <w:rFonts w:ascii="Times New Roman" w:hAnsi="Times New Roman" w:cs="Times New Roman"/>
-                <w:color w:val="000000"/>
-                <w:sz w:val="20"/>
-                <w:szCs w:val="20"/>
-              </w:rPr>
-            </w:pPr>
-            <w:r>
-              <w:rPr>
-                <w:rFonts w:ascii="Times New Roman" w:hAnsi="Times New Roman" w:cs="Times New Roman"/>
-                <w:color w:val="000000"/>
-                <w:sz w:val="20"/>
-                <w:szCs w:val="20"/>
-              </w:rPr>
-              <w:t>…</w:t>
-            </w:r>
-          </w:p>
-          <w:p>
-            <w:pPr>
-              <w:numPr>
-                <w:ilvl w:val="0"/>
-                <w:numId w:val="33"/>
-              </w:numPr>
-              <w:rPr>
-                <w:rFonts w:ascii="Times New Roman" w:hAnsi="Times New Roman" w:cs="Times New Roman"/>
-                <w:color w:val="000000"/>
-                <w:sz w:val="20"/>
-                <w:szCs w:val="20"/>
-              </w:rPr>
-            </w:pPr>
-            <w:r>
-              <w:rPr>
-                <w:rFonts w:ascii="Times New Roman" w:hAnsi="Times New Roman" w:cs="Times New Roman"/>
-                <w:color w:val="000000"/>
-                <w:sz w:val="20"/>
-                <w:szCs w:val="20"/>
-              </w:rPr>
-              <w:t>…</w:t>
-            </w:r>
-          </w:p>
-          <w:p>
-            <w:pPr>
-              <w:rPr>
-                <w:rFonts w:ascii="Times New Roman" w:hAnsi="Times New Roman" w:cs="Times New Roman"/>
-                <w:color w:val="000000"/>
-                <w:sz w:val="20"/>
-                <w:szCs w:val="20"/>
-              </w:rPr>
-            </w:pPr>
-            <w:r>
-              <w:rPr>
-                <w:rFonts w:ascii="Times New Roman" w:hAnsi="Times New Roman" w:cs="Times New Roman"/>
+                <w:sz w:val="20"/>
+                <w:szCs w:val="20"/>
+              </w:rPr>
+            </w:pPr>
+          </w:p>
+        </w:tc>
+      </w:tr>
+    </w:tbl>
+    <w:p/>
+    <w:p/>
+    <w:tbl>
+      <w:tblPr>
+        <w:tblStyle w:val="Tabellengitternetz"/>
+        <w:tblW w:w="0" w:type="auto"/>
+        <w:jc w:val="center"/>
+        <w:tblInd w:w="38" w:type="dxa"/>
+        <w:tblLook w:val="04A0"/>
+      </w:tblPr>
+      <w:tblGrid>
+        <w:gridCol w:w="496"/>
+        <w:gridCol w:w="850"/>
+        <w:gridCol w:w="7864"/>
+      </w:tblGrid>
+      <w:tr>
+        <w:trPr>
+          <w:jc w:val="center"/>
+        </w:trPr>
+        <w:tc>
+          <w:tcPr>
+            <w:tcW w:w="9210" w:type="dxa"/>
+            <w:gridSpan w:val="3"/>
+          </w:tcPr>
+          <w:p>
+            <w:pPr>
+              <w:jc w:val="center"/>
+              <w:rPr>
                 <w:b/>
                 <w:color w:val="000000"/>
-                <w:sz w:val="20"/>
-                <w:szCs w:val="20"/>
-              </w:rPr>
-              <w:t>Ende.</w:t>
-            </w:r>
+              </w:rPr>
+            </w:pPr>
           </w:p>
         </w:tc>
       </w:tr>
@@ -6276,26 +6343,34 @@
         </w:trPr>
         <w:tc>
           <w:tcPr>
-            <w:tcW w:w="496" w:type="dxa"/>
-          </w:tcPr>
-          <w:p>
-            <w:pPr>
-              <w:rPr>
-                <w:color w:val="000000"/>
-                <w:sz w:val="20"/>
-                <w:szCs w:val="20"/>
-              </w:rPr>
-            </w:pPr>
-          </w:p>
-        </w:tc>
-        <w:tc>
-          <w:tcPr>
-            <w:tcW w:w="8714" w:type="dxa"/>
+            <w:tcW w:w="1346" w:type="dxa"/>
             <w:gridSpan w:val="2"/>
-          </w:tcPr>
-          <w:p>
-            <w:pPr>
-              <w:rPr>
+            <w:shd w:val="clear" w:color="auto" w:fill="D9D9D9"/>
+          </w:tcPr>
+          <w:p>
+            <w:pPr>
+              <w:rPr>
+                <w:b/>
+                <w:color w:val="000000"/>
+              </w:rPr>
+            </w:pPr>
+            <w:r>
+              <w:rPr>
+                <w:b/>
+                <w:color w:val="000000"/>
+              </w:rPr>
+              <w:t>Kennung</w:t>
+            </w:r>
+          </w:p>
+        </w:tc>
+        <w:tc>
+          <w:tcPr>
+            <w:tcW w:w="7864" w:type="dxa"/>
+          </w:tcPr>
+          <w:p>
+            <w:pPr>
+              <w:rPr>
+                <w:rFonts w:ascii="Times New Roman" w:hAnsi="Times New Roman" w:cs="Sendnya"/>
                 <w:color w:val="000000"/>
                 <w:sz w:val="20"/>
                 <w:szCs w:val="20"/>
@@ -6310,89 +6385,39 @@
         </w:trPr>
         <w:tc>
           <w:tcPr>
-            <w:tcW w:w="496" w:type="dxa"/>
+            <w:tcW w:w="1346" w:type="dxa"/>
+            <w:gridSpan w:val="2"/>
             <w:shd w:val="clear" w:color="auto" w:fill="D9D9D9"/>
           </w:tcPr>
           <w:p>
             <w:pPr>
-              <w:spacing w:before="120"/>
+              <w:rPr>
+                <w:b/>
+                <w:color w:val="000000"/>
+              </w:rPr>
+            </w:pPr>
+            <w:r>
+              <w:rPr>
+                <w:b/>
+                <w:color w:val="000000"/>
+              </w:rPr>
+              <w:t>Priorität</w:t>
+            </w:r>
+          </w:p>
+        </w:tc>
+        <w:tc>
+          <w:tcPr>
+            <w:tcW w:w="7864" w:type="dxa"/>
+          </w:tcPr>
+          <w:p>
+            <w:pPr>
               <w:rPr>
                 <w:rFonts w:ascii="Times New Roman" w:hAnsi="Times New Roman" w:cs="Sendnya"/>
                 <w:color w:val="000000"/>
-              </w:rPr>
-            </w:pPr>
-          </w:p>
-        </w:tc>
-        <w:tc>
-          <w:tcPr>
-            <w:tcW w:w="8714" w:type="dxa"/>
-            <w:gridSpan w:val="2"/>
-          </w:tcPr>
-          <w:p>
-            <w:pPr>
-              <w:numPr>
-                <w:ilvl w:val="0"/>
-                <w:numId w:val="34"/>
-              </w:numPr>
-              <w:rPr>
-                <w:rFonts w:ascii="Times New Roman" w:hAnsi="Times New Roman" w:cs="Times New Roman"/>
-                <w:color w:val="000000"/>
-                <w:sz w:val="20"/>
-                <w:szCs w:val="20"/>
-              </w:rPr>
-            </w:pPr>
-            <w:r>
-              <w:rPr>
-                <w:rFonts w:ascii="Times New Roman" w:hAnsi="Times New Roman" w:cs="Times New Roman"/>
-                <w:color w:val="000000"/>
-                <w:sz w:val="20"/>
-                <w:szCs w:val="20"/>
-              </w:rPr>
-              <w:t>…</w:t>
-            </w:r>
-          </w:p>
-          <w:p>
-            <w:pPr>
-              <w:numPr>
-                <w:ilvl w:val="0"/>
-                <w:numId w:val="34"/>
-              </w:numPr>
-              <w:rPr>
-                <w:rFonts w:ascii="Times New Roman" w:hAnsi="Times New Roman" w:cs="Times New Roman"/>
-                <w:color w:val="000000"/>
-                <w:sz w:val="20"/>
-                <w:szCs w:val="20"/>
-              </w:rPr>
-            </w:pPr>
-            <w:r>
-              <w:rPr>
-                <w:rFonts w:ascii="Times New Roman" w:hAnsi="Times New Roman" w:cs="Times New Roman"/>
-                <w:color w:val="000000"/>
-                <w:sz w:val="20"/>
-                <w:szCs w:val="20"/>
-              </w:rPr>
-              <w:t>…</w:t>
-            </w:r>
-          </w:p>
-          <w:p>
-            <w:pPr>
-              <w:rPr>
-                <w:rFonts w:ascii="Times New Roman" w:hAnsi="Times New Roman" w:cs="Times New Roman"/>
-                <w:color w:val="000000"/>
-                <w:sz w:val="20"/>
-                <w:szCs w:val="20"/>
-              </w:rPr>
-            </w:pPr>
-            <w:r>
-              <w:rPr>
-                <w:rFonts w:ascii="Times New Roman" w:hAnsi="Times New Roman" w:cs="Times New Roman"/>
-                <w:b/>
-                <w:color w:val="000000"/>
-                <w:sz w:val="20"/>
-                <w:szCs w:val="20"/>
-              </w:rPr>
-              <w:t>Ende.</w:t>
-            </w:r>
+                <w:sz w:val="20"/>
+                <w:szCs w:val="20"/>
+              </w:rPr>
+            </w:pPr>
           </w:p>
         </w:tc>
       </w:tr>
@@ -6402,31 +6427,24 @@
         </w:trPr>
         <w:tc>
           <w:tcPr>
-            <w:tcW w:w="496" w:type="dxa"/>
-          </w:tcPr>
-          <w:p>
-            <w:pPr>
-              <w:rPr>
-                <w:color w:val="000000"/>
-                <w:sz w:val="20"/>
-                <w:szCs w:val="20"/>
-              </w:rPr>
-            </w:pPr>
-          </w:p>
-        </w:tc>
-        <w:tc>
-          <w:tcPr>
-            <w:tcW w:w="8714" w:type="dxa"/>
-            <w:gridSpan w:val="2"/>
-          </w:tcPr>
-          <w:p>
-            <w:pPr>
-              <w:rPr>
-                <w:color w:val="000000"/>
-                <w:sz w:val="20"/>
-                <w:szCs w:val="20"/>
-              </w:rPr>
-            </w:pPr>
+            <w:tcW w:w="9210" w:type="dxa"/>
+            <w:gridSpan w:val="3"/>
+            <w:shd w:val="clear" w:color="auto" w:fill="D9D9D9"/>
+          </w:tcPr>
+          <w:p>
+            <w:pPr>
+              <w:rPr>
+                <w:b/>
+                <w:color w:val="000000"/>
+              </w:rPr>
+            </w:pPr>
+            <w:r>
+              <w:rPr>
+                <w:b/>
+                <w:color w:val="000000"/>
+              </w:rPr>
+              <w:t>Kurzbeschreibung:</w:t>
+            </w:r>
           </w:p>
         </w:tc>
       </w:tr>
@@ -6436,89 +6454,18 @@
         </w:trPr>
         <w:tc>
           <w:tcPr>
-            <w:tcW w:w="496" w:type="dxa"/>
-            <w:shd w:val="clear" w:color="auto" w:fill="D9D9D9"/>
-          </w:tcPr>
-          <w:p>
-            <w:pPr>
-              <w:spacing w:before="120"/>
+            <w:tcW w:w="9210" w:type="dxa"/>
+            <w:gridSpan w:val="3"/>
+          </w:tcPr>
+          <w:p>
+            <w:pPr>
               <w:rPr>
                 <w:rFonts w:ascii="Times New Roman" w:hAnsi="Times New Roman" w:cs="Sendnya"/>
                 <w:color w:val="000000"/>
-              </w:rPr>
-            </w:pPr>
-          </w:p>
-        </w:tc>
-        <w:tc>
-          <w:tcPr>
-            <w:tcW w:w="8714" w:type="dxa"/>
-            <w:gridSpan w:val="2"/>
-          </w:tcPr>
-          <w:p>
-            <w:pPr>
-              <w:numPr>
-                <w:ilvl w:val="0"/>
-                <w:numId w:val="35"/>
-              </w:numPr>
-              <w:rPr>
-                <w:rFonts w:ascii="Times New Roman" w:hAnsi="Times New Roman" w:cs="Times New Roman"/>
-                <w:color w:val="000000"/>
-                <w:sz w:val="20"/>
-                <w:szCs w:val="20"/>
-              </w:rPr>
-            </w:pPr>
-            <w:r>
-              <w:rPr>
-                <w:rFonts w:ascii="Times New Roman" w:hAnsi="Times New Roman" w:cs="Times New Roman"/>
-                <w:color w:val="000000"/>
-                <w:sz w:val="20"/>
-                <w:szCs w:val="20"/>
-              </w:rPr>
-              <w:t>…</w:t>
-            </w:r>
-          </w:p>
-          <w:p>
-            <w:pPr>
-              <w:numPr>
-                <w:ilvl w:val="0"/>
-                <w:numId w:val="35"/>
-              </w:numPr>
-              <w:rPr>
-                <w:rFonts w:ascii="Times New Roman" w:hAnsi="Times New Roman" w:cs="Times New Roman"/>
-                <w:color w:val="000000"/>
-                <w:sz w:val="20"/>
-                <w:szCs w:val="20"/>
-              </w:rPr>
-            </w:pPr>
-            <w:r>
-              <w:rPr>
-                <w:rFonts w:ascii="Times New Roman" w:hAnsi="Times New Roman" w:cs="Times New Roman"/>
-                <w:color w:val="000000"/>
-                <w:sz w:val="20"/>
-                <w:szCs w:val="20"/>
-              </w:rPr>
-              <w:t>…</w:t>
-            </w:r>
-          </w:p>
-          <w:p>
-            <w:pPr>
-              <w:rPr>
-                <w:rFonts w:ascii="Times New Roman" w:hAnsi="Times New Roman" w:cs="Times New Roman"/>
-                <w:color w:val="000000"/>
-                <w:sz w:val="20"/>
-                <w:szCs w:val="20"/>
-              </w:rPr>
-            </w:pPr>
-            <w:r>
-              <w:rPr>
-                <w:rFonts w:ascii="Times New Roman" w:hAnsi="Times New Roman" w:cs="Times New Roman"/>
-                <w:b/>
-                <w:color w:val="000000"/>
-                <w:sz w:val="20"/>
-                <w:szCs w:val="20"/>
-              </w:rPr>
-              <w:t>Ende.</w:t>
-            </w:r>
+                <w:sz w:val="20"/>
+                <w:szCs w:val="20"/>
+              </w:rPr>
+            </w:pPr>
           </w:p>
         </w:tc>
       </w:tr>
@@ -6528,31 +6475,24 @@
         </w:trPr>
         <w:tc>
           <w:tcPr>
-            <w:tcW w:w="496" w:type="dxa"/>
-          </w:tcPr>
-          <w:p>
-            <w:pPr>
-              <w:rPr>
-                <w:color w:val="000000"/>
-                <w:sz w:val="20"/>
-                <w:szCs w:val="20"/>
-              </w:rPr>
-            </w:pPr>
-          </w:p>
-        </w:tc>
-        <w:tc>
-          <w:tcPr>
-            <w:tcW w:w="8714" w:type="dxa"/>
-            <w:gridSpan w:val="2"/>
-          </w:tcPr>
-          <w:p>
-            <w:pPr>
-              <w:rPr>
-                <w:color w:val="000000"/>
-                <w:sz w:val="20"/>
-                <w:szCs w:val="20"/>
-              </w:rPr>
-            </w:pPr>
+            <w:tcW w:w="9210" w:type="dxa"/>
+            <w:gridSpan w:val="3"/>
+            <w:shd w:val="clear" w:color="auto" w:fill="D9D9D9"/>
+          </w:tcPr>
+          <w:p>
+            <w:pPr>
+              <w:rPr>
+                <w:b/>
+                <w:color w:val="000000"/>
+              </w:rPr>
+            </w:pPr>
+            <w:r>
+              <w:rPr>
+                <w:b/>
+                <w:color w:val="000000"/>
+              </w:rPr>
+              <w:t>Vorbedingung(en):</w:t>
+            </w:r>
           </w:p>
         </w:tc>
       </w:tr>
@@ -6562,89 +6502,18 @@
         </w:trPr>
         <w:tc>
           <w:tcPr>
-            <w:tcW w:w="496" w:type="dxa"/>
-            <w:shd w:val="clear" w:color="auto" w:fill="D9D9D9"/>
-          </w:tcPr>
-          <w:p>
-            <w:pPr>
-              <w:spacing w:before="120"/>
+            <w:tcW w:w="9210" w:type="dxa"/>
+            <w:gridSpan w:val="3"/>
+          </w:tcPr>
+          <w:p>
+            <w:pPr>
               <w:rPr>
                 <w:rFonts w:ascii="Times New Roman" w:hAnsi="Times New Roman" w:cs="Sendnya"/>
                 <w:color w:val="000000"/>
-              </w:rPr>
-            </w:pPr>
-          </w:p>
-        </w:tc>
-        <w:tc>
-          <w:tcPr>
-            <w:tcW w:w="8714" w:type="dxa"/>
-            <w:gridSpan w:val="2"/>
-          </w:tcPr>
-          <w:p>
-            <w:pPr>
-              <w:numPr>
-                <w:ilvl w:val="0"/>
-                <w:numId w:val="36"/>
-              </w:numPr>
-              <w:rPr>
-                <w:rFonts w:ascii="Times New Roman" w:hAnsi="Times New Roman" w:cs="Times New Roman"/>
-                <w:color w:val="000000"/>
-                <w:sz w:val="20"/>
-                <w:szCs w:val="20"/>
-              </w:rPr>
-            </w:pPr>
-            <w:r>
-              <w:rPr>
-                <w:rFonts w:ascii="Times New Roman" w:hAnsi="Times New Roman" w:cs="Times New Roman"/>
-                <w:color w:val="000000"/>
-                <w:sz w:val="20"/>
-                <w:szCs w:val="20"/>
-              </w:rPr>
-              <w:t>…</w:t>
-            </w:r>
-          </w:p>
-          <w:p>
-            <w:pPr>
-              <w:numPr>
-                <w:ilvl w:val="0"/>
-                <w:numId w:val="36"/>
-              </w:numPr>
-              <w:rPr>
-                <w:rFonts w:ascii="Times New Roman" w:hAnsi="Times New Roman" w:cs="Times New Roman"/>
-                <w:color w:val="000000"/>
-                <w:sz w:val="20"/>
-                <w:szCs w:val="20"/>
-              </w:rPr>
-            </w:pPr>
-            <w:r>
-              <w:rPr>
-                <w:rFonts w:ascii="Times New Roman" w:hAnsi="Times New Roman" w:cs="Times New Roman"/>
-                <w:color w:val="000000"/>
-                <w:sz w:val="20"/>
-                <w:szCs w:val="20"/>
-              </w:rPr>
-              <w:t>…</w:t>
-            </w:r>
-          </w:p>
-          <w:p>
-            <w:pPr>
-              <w:rPr>
-                <w:rFonts w:ascii="Times New Roman" w:hAnsi="Times New Roman" w:cs="Times New Roman"/>
-                <w:color w:val="000000"/>
-                <w:sz w:val="20"/>
-                <w:szCs w:val="20"/>
-              </w:rPr>
-            </w:pPr>
-            <w:r>
-              <w:rPr>
-                <w:rFonts w:ascii="Times New Roman" w:hAnsi="Times New Roman" w:cs="Times New Roman"/>
-                <w:b/>
-                <w:color w:val="000000"/>
-                <w:sz w:val="20"/>
-                <w:szCs w:val="20"/>
-              </w:rPr>
-              <w:t>Ende.</w:t>
-            </w:r>
+                <w:sz w:val="20"/>
+                <w:szCs w:val="20"/>
+              </w:rPr>
+            </w:pPr>
           </w:p>
         </w:tc>
       </w:tr>
@@ -6670,7 +6539,7 @@
                 <w:b/>
                 <w:color w:val="000000"/>
               </w:rPr>
-              <w:t>Spezielle Anforderungen:</w:t>
+              <w:t>Nachbedingung(en):</w:t>
             </w:r>
           </w:p>
         </w:tc>
@@ -6718,7 +6587,7 @@
                 <w:b/>
                 <w:color w:val="000000"/>
               </w:rPr>
-              <w:t>Zu klärende Punkte:</w:t>
+              <w:t>Normaler Ablauf:</w:t>
             </w:r>
           </w:p>
         </w:tc>
@@ -6729,6 +6598,1293 @@
         </w:trPr>
         <w:tc>
           <w:tcPr>
+            <w:tcW w:w="496" w:type="dxa"/>
+            <w:shd w:val="clear" w:color="auto" w:fill="D9D9D9"/>
+          </w:tcPr>
+          <w:p>
+            <w:pPr>
+              <w:spacing w:before="120"/>
+              <w:rPr>
+                <w:rFonts w:ascii="Times New Roman" w:hAnsi="Times New Roman" w:cs="Sendnya"/>
+                <w:color w:val="000000"/>
+              </w:rPr>
+            </w:pPr>
+          </w:p>
+        </w:tc>
+        <w:tc>
+          <w:tcPr>
+            <w:tcW w:w="8714" w:type="dxa"/>
+            <w:gridSpan w:val="2"/>
+          </w:tcPr>
+          <w:p>
+            <w:pPr>
+              <w:numPr>
+                <w:ilvl w:val="0"/>
+                <w:numId w:val="10"/>
+              </w:numPr>
+              <w:rPr>
+                <w:rFonts w:ascii="Times New Roman" w:hAnsi="Times New Roman" w:cs="Times New Roman"/>
+                <w:color w:val="000000"/>
+                <w:sz w:val="20"/>
+                <w:szCs w:val="20"/>
+              </w:rPr>
+            </w:pPr>
+            <w:r>
+              <w:rPr>
+                <w:rFonts w:ascii="Times New Roman" w:hAnsi="Times New Roman" w:cs="Times New Roman"/>
+                <w:color w:val="000000"/>
+                <w:sz w:val="20"/>
+                <w:szCs w:val="20"/>
+              </w:rPr>
+              <w:t>…</w:t>
+            </w:r>
+          </w:p>
+          <w:p>
+            <w:pPr>
+              <w:numPr>
+                <w:ilvl w:val="0"/>
+                <w:numId w:val="10"/>
+              </w:numPr>
+              <w:rPr>
+                <w:rFonts w:ascii="Times New Roman" w:hAnsi="Times New Roman" w:cs="Times New Roman"/>
+                <w:color w:val="000000"/>
+                <w:sz w:val="20"/>
+                <w:szCs w:val="20"/>
+              </w:rPr>
+            </w:pPr>
+            <w:r>
+              <w:rPr>
+                <w:rFonts w:ascii="Times New Roman" w:hAnsi="Times New Roman" w:cs="Times New Roman"/>
+                <w:color w:val="000000"/>
+                <w:sz w:val="20"/>
+                <w:szCs w:val="20"/>
+              </w:rPr>
+              <w:t>…</w:t>
+            </w:r>
+          </w:p>
+          <w:p>
+            <w:pPr>
+              <w:rPr>
+                <w:rFonts w:ascii="Times New Roman" w:hAnsi="Times New Roman" w:cs="Times New Roman"/>
+                <w:color w:val="000000"/>
+                <w:sz w:val="20"/>
+                <w:szCs w:val="20"/>
+              </w:rPr>
+            </w:pPr>
+            <w:r>
+              <w:rPr>
+                <w:rFonts w:ascii="Times New Roman" w:hAnsi="Times New Roman" w:cs="Times New Roman"/>
+                <w:b/>
+                <w:color w:val="000000"/>
+                <w:sz w:val="20"/>
+                <w:szCs w:val="20"/>
+              </w:rPr>
+              <w:t>Ende</w:t>
+            </w:r>
+            <w:r>
+              <w:rPr>
+                <w:rFonts w:ascii="Times New Roman" w:hAnsi="Times New Roman" w:cs="Times New Roman"/>
+                <w:color w:val="000000"/>
+                <w:sz w:val="20"/>
+                <w:szCs w:val="20"/>
+              </w:rPr>
+              <w:t>.</w:t>
+            </w:r>
+          </w:p>
+        </w:tc>
+      </w:tr>
+      <w:tr>
+        <w:trPr>
+          <w:jc w:val="center"/>
+        </w:trPr>
+        <w:tc>
+          <w:tcPr>
+            <w:tcW w:w="9210" w:type="dxa"/>
+            <w:gridSpan w:val="3"/>
+            <w:shd w:val="clear" w:color="auto" w:fill="D9D9D9"/>
+          </w:tcPr>
+          <w:p>
+            <w:pPr>
+              <w:rPr>
+                <w:b/>
+                <w:color w:val="000000"/>
+              </w:rPr>
+            </w:pPr>
+            <w:r>
+              <w:rPr>
+                <w:b/>
+                <w:color w:val="000000"/>
+              </w:rPr>
+              <w:t>Ablauf-Varianten:</w:t>
+            </w:r>
+          </w:p>
+        </w:tc>
+      </w:tr>
+      <w:tr>
+        <w:trPr>
+          <w:jc w:val="center"/>
+        </w:trPr>
+        <w:tc>
+          <w:tcPr>
+            <w:tcW w:w="496" w:type="dxa"/>
+          </w:tcPr>
+          <w:p>
+            <w:pPr>
+              <w:rPr>
+                <w:color w:val="000000"/>
+                <w:sz w:val="20"/>
+                <w:szCs w:val="20"/>
+              </w:rPr>
+            </w:pPr>
+          </w:p>
+        </w:tc>
+        <w:tc>
+          <w:tcPr>
+            <w:tcW w:w="8714" w:type="dxa"/>
+            <w:gridSpan w:val="2"/>
+          </w:tcPr>
+          <w:p>
+            <w:pPr>
+              <w:rPr>
+                <w:color w:val="000000"/>
+                <w:sz w:val="20"/>
+                <w:szCs w:val="20"/>
+              </w:rPr>
+            </w:pPr>
+          </w:p>
+        </w:tc>
+      </w:tr>
+      <w:tr>
+        <w:trPr>
+          <w:jc w:val="center"/>
+        </w:trPr>
+        <w:tc>
+          <w:tcPr>
+            <w:tcW w:w="496" w:type="dxa"/>
+            <w:shd w:val="clear" w:color="auto" w:fill="D9D9D9"/>
+          </w:tcPr>
+          <w:p>
+            <w:pPr>
+              <w:spacing w:before="120"/>
+              <w:rPr>
+                <w:rFonts w:ascii="Times New Roman" w:hAnsi="Times New Roman" w:cs="Sendnya"/>
+                <w:color w:val="000000"/>
+              </w:rPr>
+            </w:pPr>
+          </w:p>
+        </w:tc>
+        <w:tc>
+          <w:tcPr>
+            <w:tcW w:w="8714" w:type="dxa"/>
+            <w:gridSpan w:val="2"/>
+          </w:tcPr>
+          <w:p>
+            <w:pPr>
+              <w:numPr>
+                <w:ilvl w:val="0"/>
+                <w:numId w:val="11"/>
+              </w:numPr>
+              <w:rPr>
+                <w:rFonts w:ascii="Times New Roman" w:hAnsi="Times New Roman" w:cs="Times New Roman"/>
+                <w:color w:val="000000"/>
+                <w:sz w:val="20"/>
+                <w:szCs w:val="20"/>
+              </w:rPr>
+            </w:pPr>
+            <w:r>
+              <w:rPr>
+                <w:rFonts w:ascii="Times New Roman" w:hAnsi="Times New Roman" w:cs="Times New Roman"/>
+                <w:color w:val="000000"/>
+                <w:sz w:val="20"/>
+                <w:szCs w:val="20"/>
+              </w:rPr>
+              <w:t>…</w:t>
+            </w:r>
+          </w:p>
+          <w:p>
+            <w:pPr>
+              <w:numPr>
+                <w:ilvl w:val="0"/>
+                <w:numId w:val="11"/>
+              </w:numPr>
+              <w:rPr>
+                <w:rFonts w:ascii="Times New Roman" w:hAnsi="Times New Roman" w:cs="Times New Roman"/>
+                <w:color w:val="000000"/>
+                <w:sz w:val="20"/>
+                <w:szCs w:val="20"/>
+              </w:rPr>
+            </w:pPr>
+            <w:r>
+              <w:rPr>
+                <w:rFonts w:ascii="Times New Roman" w:hAnsi="Times New Roman" w:cs="Times New Roman"/>
+                <w:color w:val="000000"/>
+                <w:sz w:val="20"/>
+                <w:szCs w:val="20"/>
+              </w:rPr>
+              <w:t>…</w:t>
+            </w:r>
+          </w:p>
+          <w:p>
+            <w:pPr>
+              <w:rPr>
+                <w:rFonts w:ascii="Times New Roman" w:hAnsi="Times New Roman" w:cs="Times New Roman"/>
+                <w:color w:val="000000"/>
+                <w:sz w:val="20"/>
+                <w:szCs w:val="20"/>
+              </w:rPr>
+            </w:pPr>
+            <w:r>
+              <w:rPr>
+                <w:rFonts w:ascii="Times New Roman" w:hAnsi="Times New Roman" w:cs="Times New Roman"/>
+                <w:b/>
+                <w:color w:val="000000"/>
+                <w:sz w:val="20"/>
+                <w:szCs w:val="20"/>
+              </w:rPr>
+              <w:t>Rückkehr</w:t>
+            </w:r>
+            <w:r>
+              <w:rPr>
+                <w:rFonts w:ascii="Times New Roman" w:hAnsi="Times New Roman" w:cs="Times New Roman"/>
+                <w:b/>
+                <w:color w:val="000000"/>
+                <w:sz w:val="20"/>
+                <w:szCs w:val="20"/>
+              </w:rPr>
+              <w:t xml:space="preserve"> nach</w:t>
+            </w:r>
+            <w:r>
+              <w:rPr>
+                <w:rFonts w:ascii="Times New Roman" w:hAnsi="Times New Roman" w:cs="Times New Roman"/>
+                <w:color w:val="000000"/>
+                <w:sz w:val="20"/>
+                <w:szCs w:val="20"/>
+              </w:rPr>
+              <w:t>:</w:t>
+            </w:r>
+          </w:p>
+        </w:tc>
+      </w:tr>
+      <w:tr>
+        <w:trPr>
+          <w:jc w:val="center"/>
+        </w:trPr>
+        <w:tc>
+          <w:tcPr>
+            <w:tcW w:w="496" w:type="dxa"/>
+          </w:tcPr>
+          <w:p>
+            <w:pPr>
+              <w:rPr>
+                <w:color w:val="000000"/>
+                <w:sz w:val="20"/>
+                <w:szCs w:val="20"/>
+              </w:rPr>
+            </w:pPr>
+          </w:p>
+        </w:tc>
+        <w:tc>
+          <w:tcPr>
+            <w:tcW w:w="8714" w:type="dxa"/>
+            <w:gridSpan w:val="2"/>
+          </w:tcPr>
+          <w:p>
+            <w:pPr>
+              <w:rPr>
+                <w:color w:val="000000"/>
+                <w:sz w:val="20"/>
+                <w:szCs w:val="20"/>
+              </w:rPr>
+            </w:pPr>
+          </w:p>
+        </w:tc>
+      </w:tr>
+      <w:tr>
+        <w:trPr>
+          <w:jc w:val="center"/>
+        </w:trPr>
+        <w:tc>
+          <w:tcPr>
+            <w:tcW w:w="496" w:type="dxa"/>
+            <w:shd w:val="clear" w:color="auto" w:fill="D9D9D9"/>
+          </w:tcPr>
+          <w:p>
+            <w:pPr>
+              <w:spacing w:before="120"/>
+              <w:rPr>
+                <w:rFonts w:ascii="Times New Roman" w:hAnsi="Times New Roman" w:cs="Sendnya"/>
+                <w:color w:val="000000"/>
+              </w:rPr>
+            </w:pPr>
+          </w:p>
+        </w:tc>
+        <w:tc>
+          <w:tcPr>
+            <w:tcW w:w="8714" w:type="dxa"/>
+            <w:gridSpan w:val="2"/>
+          </w:tcPr>
+          <w:p>
+            <w:pPr>
+              <w:numPr>
+                <w:ilvl w:val="0"/>
+                <w:numId w:val="30"/>
+              </w:numPr>
+              <w:rPr>
+                <w:rFonts w:ascii="Times New Roman" w:hAnsi="Times New Roman" w:cs="Times New Roman"/>
+                <w:color w:val="000000"/>
+                <w:sz w:val="20"/>
+                <w:szCs w:val="20"/>
+              </w:rPr>
+            </w:pPr>
+            <w:r>
+              <w:rPr>
+                <w:rFonts w:ascii="Times New Roman" w:hAnsi="Times New Roman" w:cs="Times New Roman"/>
+                <w:color w:val="000000"/>
+                <w:sz w:val="20"/>
+                <w:szCs w:val="20"/>
+              </w:rPr>
+              <w:t>…</w:t>
+            </w:r>
+          </w:p>
+          <w:p>
+            <w:pPr>
+              <w:numPr>
+                <w:ilvl w:val="0"/>
+                <w:numId w:val="30"/>
+              </w:numPr>
+              <w:rPr>
+                <w:rFonts w:ascii="Times New Roman" w:hAnsi="Times New Roman" w:cs="Times New Roman"/>
+                <w:color w:val="000000"/>
+                <w:sz w:val="20"/>
+                <w:szCs w:val="20"/>
+              </w:rPr>
+            </w:pPr>
+            <w:r>
+              <w:rPr>
+                <w:rFonts w:ascii="Times New Roman" w:hAnsi="Times New Roman" w:cs="Times New Roman"/>
+                <w:color w:val="000000"/>
+                <w:sz w:val="20"/>
+                <w:szCs w:val="20"/>
+              </w:rPr>
+              <w:t>…</w:t>
+            </w:r>
+          </w:p>
+          <w:p>
+            <w:pPr>
+              <w:rPr>
+                <w:rFonts w:ascii="Times New Roman" w:hAnsi="Times New Roman" w:cs="Times New Roman"/>
+                <w:color w:val="000000"/>
+                <w:sz w:val="20"/>
+                <w:szCs w:val="20"/>
+              </w:rPr>
+            </w:pPr>
+            <w:r>
+              <w:rPr>
+                <w:rFonts w:ascii="Times New Roman" w:hAnsi="Times New Roman" w:cs="Times New Roman"/>
+                <w:b/>
+                <w:color w:val="000000"/>
+                <w:sz w:val="20"/>
+                <w:szCs w:val="20"/>
+              </w:rPr>
+              <w:t>Rückkehr</w:t>
+            </w:r>
+            <w:r>
+              <w:rPr>
+                <w:rFonts w:ascii="Times New Roman" w:hAnsi="Times New Roman" w:cs="Times New Roman"/>
+                <w:b/>
+                <w:color w:val="000000"/>
+                <w:sz w:val="20"/>
+                <w:szCs w:val="20"/>
+              </w:rPr>
+              <w:t xml:space="preserve"> nach</w:t>
+            </w:r>
+            <w:r>
+              <w:rPr>
+                <w:rFonts w:ascii="Times New Roman" w:hAnsi="Times New Roman" w:cs="Times New Roman"/>
+                <w:color w:val="000000"/>
+                <w:sz w:val="20"/>
+                <w:szCs w:val="20"/>
+              </w:rPr>
+              <w:t>:</w:t>
+            </w:r>
+          </w:p>
+        </w:tc>
+      </w:tr>
+      <w:tr>
+        <w:trPr>
+          <w:jc w:val="center"/>
+        </w:trPr>
+        <w:tc>
+          <w:tcPr>
+            <w:tcW w:w="496" w:type="dxa"/>
+          </w:tcPr>
+          <w:p>
+            <w:pPr>
+              <w:rPr>
+                <w:color w:val="000000"/>
+                <w:sz w:val="20"/>
+                <w:szCs w:val="20"/>
+              </w:rPr>
+            </w:pPr>
+          </w:p>
+        </w:tc>
+        <w:tc>
+          <w:tcPr>
+            <w:tcW w:w="8714" w:type="dxa"/>
+            <w:gridSpan w:val="2"/>
+          </w:tcPr>
+          <w:p>
+            <w:pPr>
+              <w:rPr>
+                <w:color w:val="000000"/>
+                <w:sz w:val="20"/>
+                <w:szCs w:val="20"/>
+              </w:rPr>
+            </w:pPr>
+          </w:p>
+        </w:tc>
+      </w:tr>
+      <w:tr>
+        <w:trPr>
+          <w:jc w:val="center"/>
+        </w:trPr>
+        <w:tc>
+          <w:tcPr>
+            <w:tcW w:w="496" w:type="dxa"/>
+            <w:shd w:val="clear" w:color="auto" w:fill="D9D9D9"/>
+          </w:tcPr>
+          <w:p>
+            <w:pPr>
+              <w:spacing w:before="120"/>
+              <w:rPr>
+                <w:rFonts w:ascii="Times New Roman" w:hAnsi="Times New Roman" w:cs="Sendnya"/>
+                <w:color w:val="000000"/>
+              </w:rPr>
+            </w:pPr>
+          </w:p>
+        </w:tc>
+        <w:tc>
+          <w:tcPr>
+            <w:tcW w:w="8714" w:type="dxa"/>
+            <w:gridSpan w:val="2"/>
+          </w:tcPr>
+          <w:p>
+            <w:pPr>
+              <w:numPr>
+                <w:ilvl w:val="0"/>
+                <w:numId w:val="31"/>
+              </w:numPr>
+              <w:rPr>
+                <w:rFonts w:ascii="Times New Roman" w:hAnsi="Times New Roman" w:cs="Times New Roman"/>
+                <w:color w:val="000000"/>
+                <w:sz w:val="20"/>
+                <w:szCs w:val="20"/>
+              </w:rPr>
+            </w:pPr>
+            <w:r>
+              <w:rPr>
+                <w:rFonts w:ascii="Times New Roman" w:hAnsi="Times New Roman" w:cs="Times New Roman"/>
+                <w:color w:val="000000"/>
+                <w:sz w:val="20"/>
+                <w:szCs w:val="20"/>
+              </w:rPr>
+              <w:t>…</w:t>
+            </w:r>
+          </w:p>
+          <w:p>
+            <w:pPr>
+              <w:numPr>
+                <w:ilvl w:val="0"/>
+                <w:numId w:val="31"/>
+              </w:numPr>
+              <w:rPr>
+                <w:rFonts w:ascii="Times New Roman" w:hAnsi="Times New Roman" w:cs="Times New Roman"/>
+                <w:color w:val="000000"/>
+                <w:sz w:val="20"/>
+                <w:szCs w:val="20"/>
+              </w:rPr>
+            </w:pPr>
+            <w:r>
+              <w:rPr>
+                <w:rFonts w:ascii="Times New Roman" w:hAnsi="Times New Roman" w:cs="Times New Roman"/>
+                <w:color w:val="000000"/>
+                <w:sz w:val="20"/>
+                <w:szCs w:val="20"/>
+              </w:rPr>
+              <w:t>…</w:t>
+            </w:r>
+          </w:p>
+          <w:p>
+            <w:pPr>
+              <w:rPr>
+                <w:rFonts w:ascii="Times New Roman" w:hAnsi="Times New Roman" w:cs="Times New Roman"/>
+                <w:color w:val="000000"/>
+                <w:sz w:val="20"/>
+                <w:szCs w:val="20"/>
+              </w:rPr>
+            </w:pPr>
+            <w:r>
+              <w:rPr>
+                <w:rFonts w:ascii="Times New Roman" w:hAnsi="Times New Roman" w:cs="Times New Roman"/>
+                <w:b/>
+                <w:color w:val="000000"/>
+                <w:sz w:val="20"/>
+                <w:szCs w:val="20"/>
+              </w:rPr>
+              <w:t>Rückkehr</w:t>
+            </w:r>
+            <w:r>
+              <w:rPr>
+                <w:rFonts w:ascii="Times New Roman" w:hAnsi="Times New Roman" w:cs="Times New Roman"/>
+                <w:b/>
+                <w:color w:val="000000"/>
+                <w:sz w:val="20"/>
+                <w:szCs w:val="20"/>
+              </w:rPr>
+              <w:t xml:space="preserve"> nach</w:t>
+            </w:r>
+            <w:r>
+              <w:rPr>
+                <w:rFonts w:ascii="Times New Roman" w:hAnsi="Times New Roman" w:cs="Times New Roman"/>
+                <w:color w:val="000000"/>
+                <w:sz w:val="20"/>
+                <w:szCs w:val="20"/>
+              </w:rPr>
+              <w:t>:</w:t>
+            </w:r>
+          </w:p>
+        </w:tc>
+      </w:tr>
+      <w:tr>
+        <w:trPr>
+          <w:jc w:val="center"/>
+        </w:trPr>
+        <w:tc>
+          <w:tcPr>
+            <w:tcW w:w="496" w:type="dxa"/>
+          </w:tcPr>
+          <w:p>
+            <w:pPr>
+              <w:rPr>
+                <w:color w:val="000000"/>
+                <w:sz w:val="20"/>
+                <w:szCs w:val="20"/>
+              </w:rPr>
+            </w:pPr>
+          </w:p>
+        </w:tc>
+        <w:tc>
+          <w:tcPr>
+            <w:tcW w:w="8714" w:type="dxa"/>
+            <w:gridSpan w:val="2"/>
+          </w:tcPr>
+          <w:p>
+            <w:pPr>
+              <w:rPr>
+                <w:color w:val="000000"/>
+                <w:sz w:val="20"/>
+                <w:szCs w:val="20"/>
+              </w:rPr>
+            </w:pPr>
+          </w:p>
+        </w:tc>
+      </w:tr>
+      <w:tr>
+        <w:trPr>
+          <w:jc w:val="center"/>
+        </w:trPr>
+        <w:tc>
+          <w:tcPr>
+            <w:tcW w:w="496" w:type="dxa"/>
+            <w:shd w:val="clear" w:color="auto" w:fill="D9D9D9"/>
+          </w:tcPr>
+          <w:p>
+            <w:pPr>
+              <w:spacing w:before="120"/>
+              <w:rPr>
+                <w:rFonts w:ascii="Times New Roman" w:hAnsi="Times New Roman" w:cs="Sendnya"/>
+                <w:color w:val="000000"/>
+              </w:rPr>
+            </w:pPr>
+          </w:p>
+        </w:tc>
+        <w:tc>
+          <w:tcPr>
+            <w:tcW w:w="8714" w:type="dxa"/>
+            <w:gridSpan w:val="2"/>
+          </w:tcPr>
+          <w:p>
+            <w:pPr>
+              <w:numPr>
+                <w:ilvl w:val="0"/>
+                <w:numId w:val="32"/>
+              </w:numPr>
+              <w:rPr>
+                <w:rFonts w:ascii="Times New Roman" w:hAnsi="Times New Roman" w:cs="Times New Roman"/>
+                <w:color w:val="000000"/>
+                <w:sz w:val="20"/>
+                <w:szCs w:val="20"/>
+              </w:rPr>
+            </w:pPr>
+            <w:r>
+              <w:rPr>
+                <w:rFonts w:ascii="Times New Roman" w:hAnsi="Times New Roman" w:cs="Times New Roman"/>
+                <w:color w:val="000000"/>
+                <w:sz w:val="20"/>
+                <w:szCs w:val="20"/>
+              </w:rPr>
+              <w:t>…</w:t>
+            </w:r>
+          </w:p>
+          <w:p>
+            <w:pPr>
+              <w:numPr>
+                <w:ilvl w:val="0"/>
+                <w:numId w:val="32"/>
+              </w:numPr>
+              <w:rPr>
+                <w:rFonts w:ascii="Times New Roman" w:hAnsi="Times New Roman" w:cs="Times New Roman"/>
+                <w:color w:val="000000"/>
+                <w:sz w:val="20"/>
+                <w:szCs w:val="20"/>
+              </w:rPr>
+            </w:pPr>
+            <w:r>
+              <w:rPr>
+                <w:rFonts w:ascii="Times New Roman" w:hAnsi="Times New Roman" w:cs="Times New Roman"/>
+                <w:color w:val="000000"/>
+                <w:sz w:val="20"/>
+                <w:szCs w:val="20"/>
+              </w:rPr>
+              <w:t>…</w:t>
+            </w:r>
+          </w:p>
+          <w:p>
+            <w:pPr>
+              <w:rPr>
+                <w:rFonts w:ascii="Times New Roman" w:hAnsi="Times New Roman" w:cs="Times New Roman"/>
+                <w:color w:val="000000"/>
+                <w:sz w:val="20"/>
+                <w:szCs w:val="20"/>
+              </w:rPr>
+            </w:pPr>
+            <w:r>
+              <w:rPr>
+                <w:rFonts w:ascii="Times New Roman" w:hAnsi="Times New Roman" w:cs="Times New Roman"/>
+                <w:b/>
+                <w:color w:val="000000"/>
+                <w:sz w:val="20"/>
+                <w:szCs w:val="20"/>
+              </w:rPr>
+              <w:t>Rückkehr</w:t>
+            </w:r>
+            <w:r>
+              <w:rPr>
+                <w:rFonts w:ascii="Times New Roman" w:hAnsi="Times New Roman" w:cs="Times New Roman"/>
+                <w:b/>
+                <w:color w:val="000000"/>
+                <w:sz w:val="20"/>
+                <w:szCs w:val="20"/>
+              </w:rPr>
+              <w:t xml:space="preserve"> nach</w:t>
+            </w:r>
+            <w:r>
+              <w:rPr>
+                <w:rFonts w:ascii="Times New Roman" w:hAnsi="Times New Roman" w:cs="Times New Roman"/>
+                <w:color w:val="000000"/>
+                <w:sz w:val="20"/>
+                <w:szCs w:val="20"/>
+              </w:rPr>
+              <w:t>:</w:t>
+            </w:r>
+          </w:p>
+        </w:tc>
+      </w:tr>
+      <w:tr>
+        <w:trPr>
+          <w:jc w:val="center"/>
+        </w:trPr>
+        <w:tc>
+          <w:tcPr>
+            <w:tcW w:w="496" w:type="dxa"/>
+          </w:tcPr>
+          <w:p>
+            <w:pPr>
+              <w:rPr>
+                <w:color w:val="000000"/>
+                <w:sz w:val="20"/>
+                <w:szCs w:val="20"/>
+              </w:rPr>
+            </w:pPr>
+          </w:p>
+        </w:tc>
+        <w:tc>
+          <w:tcPr>
+            <w:tcW w:w="8714" w:type="dxa"/>
+            <w:gridSpan w:val="2"/>
+          </w:tcPr>
+          <w:p>
+            <w:pPr>
+              <w:rPr>
+                <w:color w:val="000000"/>
+                <w:sz w:val="20"/>
+                <w:szCs w:val="20"/>
+              </w:rPr>
+            </w:pPr>
+          </w:p>
+        </w:tc>
+      </w:tr>
+      <w:tr>
+        <w:trPr>
+          <w:jc w:val="center"/>
+        </w:trPr>
+        <w:tc>
+          <w:tcPr>
+            <w:tcW w:w="496" w:type="dxa"/>
+            <w:shd w:val="clear" w:color="auto" w:fill="D9D9D9"/>
+          </w:tcPr>
+          <w:p>
+            <w:pPr>
+              <w:spacing w:before="120"/>
+              <w:rPr>
+                <w:rFonts w:ascii="Times New Roman" w:hAnsi="Times New Roman" w:cs="Sendnya"/>
+                <w:color w:val="000000"/>
+              </w:rPr>
+            </w:pPr>
+          </w:p>
+        </w:tc>
+        <w:tc>
+          <w:tcPr>
+            <w:tcW w:w="8714" w:type="dxa"/>
+            <w:gridSpan w:val="2"/>
+          </w:tcPr>
+          <w:p>
+            <w:pPr>
+              <w:numPr>
+                <w:ilvl w:val="0"/>
+                <w:numId w:val="33"/>
+              </w:numPr>
+              <w:rPr>
+                <w:rFonts w:ascii="Times New Roman" w:hAnsi="Times New Roman" w:cs="Times New Roman"/>
+                <w:color w:val="000000"/>
+                <w:sz w:val="20"/>
+                <w:szCs w:val="20"/>
+              </w:rPr>
+            </w:pPr>
+            <w:r>
+              <w:rPr>
+                <w:rFonts w:ascii="Times New Roman" w:hAnsi="Times New Roman" w:cs="Times New Roman"/>
+                <w:color w:val="000000"/>
+                <w:sz w:val="20"/>
+                <w:szCs w:val="20"/>
+              </w:rPr>
+              <w:t>…</w:t>
+            </w:r>
+          </w:p>
+          <w:p>
+            <w:pPr>
+              <w:numPr>
+                <w:ilvl w:val="0"/>
+                <w:numId w:val="33"/>
+              </w:numPr>
+              <w:rPr>
+                <w:rFonts w:ascii="Times New Roman" w:hAnsi="Times New Roman" w:cs="Times New Roman"/>
+                <w:color w:val="000000"/>
+                <w:sz w:val="20"/>
+                <w:szCs w:val="20"/>
+              </w:rPr>
+            </w:pPr>
+            <w:r>
+              <w:rPr>
+                <w:rFonts w:ascii="Times New Roman" w:hAnsi="Times New Roman" w:cs="Times New Roman"/>
+                <w:color w:val="000000"/>
+                <w:sz w:val="20"/>
+                <w:szCs w:val="20"/>
+              </w:rPr>
+              <w:t>…</w:t>
+            </w:r>
+          </w:p>
+          <w:p>
+            <w:pPr>
+              <w:rPr>
+                <w:rFonts w:ascii="Times New Roman" w:hAnsi="Times New Roman" w:cs="Times New Roman"/>
+                <w:color w:val="000000"/>
+                <w:sz w:val="20"/>
+                <w:szCs w:val="20"/>
+              </w:rPr>
+            </w:pPr>
+            <w:r>
+              <w:rPr>
+                <w:rFonts w:ascii="Times New Roman" w:hAnsi="Times New Roman" w:cs="Times New Roman"/>
+                <w:b/>
+                <w:color w:val="000000"/>
+                <w:sz w:val="20"/>
+                <w:szCs w:val="20"/>
+              </w:rPr>
+              <w:t>Ende.</w:t>
+            </w:r>
+          </w:p>
+        </w:tc>
+      </w:tr>
+      <w:tr>
+        <w:trPr>
+          <w:jc w:val="center"/>
+        </w:trPr>
+        <w:tc>
+          <w:tcPr>
+            <w:tcW w:w="496" w:type="dxa"/>
+          </w:tcPr>
+          <w:p>
+            <w:pPr>
+              <w:rPr>
+                <w:color w:val="000000"/>
+                <w:sz w:val="20"/>
+                <w:szCs w:val="20"/>
+              </w:rPr>
+            </w:pPr>
+          </w:p>
+        </w:tc>
+        <w:tc>
+          <w:tcPr>
+            <w:tcW w:w="8714" w:type="dxa"/>
+            <w:gridSpan w:val="2"/>
+          </w:tcPr>
+          <w:p>
+            <w:pPr>
+              <w:rPr>
+                <w:color w:val="000000"/>
+                <w:sz w:val="20"/>
+                <w:szCs w:val="20"/>
+              </w:rPr>
+            </w:pPr>
+          </w:p>
+        </w:tc>
+      </w:tr>
+      <w:tr>
+        <w:trPr>
+          <w:jc w:val="center"/>
+        </w:trPr>
+        <w:tc>
+          <w:tcPr>
+            <w:tcW w:w="496" w:type="dxa"/>
+            <w:shd w:val="clear" w:color="auto" w:fill="D9D9D9"/>
+          </w:tcPr>
+          <w:p>
+            <w:pPr>
+              <w:spacing w:before="120"/>
+              <w:rPr>
+                <w:rFonts w:ascii="Times New Roman" w:hAnsi="Times New Roman" w:cs="Sendnya"/>
+                <w:color w:val="000000"/>
+              </w:rPr>
+            </w:pPr>
+          </w:p>
+        </w:tc>
+        <w:tc>
+          <w:tcPr>
+            <w:tcW w:w="8714" w:type="dxa"/>
+            <w:gridSpan w:val="2"/>
+          </w:tcPr>
+          <w:p>
+            <w:pPr>
+              <w:numPr>
+                <w:ilvl w:val="0"/>
+                <w:numId w:val="34"/>
+              </w:numPr>
+              <w:rPr>
+                <w:rFonts w:ascii="Times New Roman" w:hAnsi="Times New Roman" w:cs="Times New Roman"/>
+                <w:color w:val="000000"/>
+                <w:sz w:val="20"/>
+                <w:szCs w:val="20"/>
+              </w:rPr>
+            </w:pPr>
+            <w:r>
+              <w:rPr>
+                <w:rFonts w:ascii="Times New Roman" w:hAnsi="Times New Roman" w:cs="Times New Roman"/>
+                <w:color w:val="000000"/>
+                <w:sz w:val="20"/>
+                <w:szCs w:val="20"/>
+              </w:rPr>
+              <w:t>…</w:t>
+            </w:r>
+          </w:p>
+          <w:p>
+            <w:pPr>
+              <w:numPr>
+                <w:ilvl w:val="0"/>
+                <w:numId w:val="34"/>
+              </w:numPr>
+              <w:rPr>
+                <w:rFonts w:ascii="Times New Roman" w:hAnsi="Times New Roman" w:cs="Times New Roman"/>
+                <w:color w:val="000000"/>
+                <w:sz w:val="20"/>
+                <w:szCs w:val="20"/>
+              </w:rPr>
+            </w:pPr>
+            <w:r>
+              <w:rPr>
+                <w:rFonts w:ascii="Times New Roman" w:hAnsi="Times New Roman" w:cs="Times New Roman"/>
+                <w:color w:val="000000"/>
+                <w:sz w:val="20"/>
+                <w:szCs w:val="20"/>
+              </w:rPr>
+              <w:t>…</w:t>
+            </w:r>
+          </w:p>
+          <w:p>
+            <w:pPr>
+              <w:rPr>
+                <w:rFonts w:ascii="Times New Roman" w:hAnsi="Times New Roman" w:cs="Times New Roman"/>
+                <w:color w:val="000000"/>
+                <w:sz w:val="20"/>
+                <w:szCs w:val="20"/>
+              </w:rPr>
+            </w:pPr>
+            <w:r>
+              <w:rPr>
+                <w:rFonts w:ascii="Times New Roman" w:hAnsi="Times New Roman" w:cs="Times New Roman"/>
+                <w:b/>
+                <w:color w:val="000000"/>
+                <w:sz w:val="20"/>
+                <w:szCs w:val="20"/>
+              </w:rPr>
+              <w:t>Ende.</w:t>
+            </w:r>
+          </w:p>
+        </w:tc>
+      </w:tr>
+      <w:tr>
+        <w:trPr>
+          <w:jc w:val="center"/>
+        </w:trPr>
+        <w:tc>
+          <w:tcPr>
+            <w:tcW w:w="496" w:type="dxa"/>
+          </w:tcPr>
+          <w:p>
+            <w:pPr>
+              <w:rPr>
+                <w:color w:val="000000"/>
+                <w:sz w:val="20"/>
+                <w:szCs w:val="20"/>
+              </w:rPr>
+            </w:pPr>
+          </w:p>
+        </w:tc>
+        <w:tc>
+          <w:tcPr>
+            <w:tcW w:w="8714" w:type="dxa"/>
+            <w:gridSpan w:val="2"/>
+          </w:tcPr>
+          <w:p>
+            <w:pPr>
+              <w:rPr>
+                <w:color w:val="000000"/>
+                <w:sz w:val="20"/>
+                <w:szCs w:val="20"/>
+              </w:rPr>
+            </w:pPr>
+          </w:p>
+        </w:tc>
+      </w:tr>
+      <w:tr>
+        <w:trPr>
+          <w:jc w:val="center"/>
+        </w:trPr>
+        <w:tc>
+          <w:tcPr>
+            <w:tcW w:w="496" w:type="dxa"/>
+            <w:shd w:val="clear" w:color="auto" w:fill="D9D9D9"/>
+          </w:tcPr>
+          <w:p>
+            <w:pPr>
+              <w:spacing w:before="120"/>
+              <w:rPr>
+                <w:rFonts w:ascii="Times New Roman" w:hAnsi="Times New Roman" w:cs="Sendnya"/>
+                <w:color w:val="000000"/>
+              </w:rPr>
+            </w:pPr>
+          </w:p>
+        </w:tc>
+        <w:tc>
+          <w:tcPr>
+            <w:tcW w:w="8714" w:type="dxa"/>
+            <w:gridSpan w:val="2"/>
+          </w:tcPr>
+          <w:p>
+            <w:pPr>
+              <w:numPr>
+                <w:ilvl w:val="0"/>
+                <w:numId w:val="35"/>
+              </w:numPr>
+              <w:rPr>
+                <w:rFonts w:ascii="Times New Roman" w:hAnsi="Times New Roman" w:cs="Times New Roman"/>
+                <w:color w:val="000000"/>
+                <w:sz w:val="20"/>
+                <w:szCs w:val="20"/>
+              </w:rPr>
+            </w:pPr>
+            <w:r>
+              <w:rPr>
+                <w:rFonts w:ascii="Times New Roman" w:hAnsi="Times New Roman" w:cs="Times New Roman"/>
+                <w:color w:val="000000"/>
+                <w:sz w:val="20"/>
+                <w:szCs w:val="20"/>
+              </w:rPr>
+              <w:t>…</w:t>
+            </w:r>
+          </w:p>
+          <w:p>
+            <w:pPr>
+              <w:numPr>
+                <w:ilvl w:val="0"/>
+                <w:numId w:val="35"/>
+              </w:numPr>
+              <w:rPr>
+                <w:rFonts w:ascii="Times New Roman" w:hAnsi="Times New Roman" w:cs="Times New Roman"/>
+                <w:color w:val="000000"/>
+                <w:sz w:val="20"/>
+                <w:szCs w:val="20"/>
+              </w:rPr>
+            </w:pPr>
+            <w:r>
+              <w:rPr>
+                <w:rFonts w:ascii="Times New Roman" w:hAnsi="Times New Roman" w:cs="Times New Roman"/>
+                <w:color w:val="000000"/>
+                <w:sz w:val="20"/>
+                <w:szCs w:val="20"/>
+              </w:rPr>
+              <w:t>…</w:t>
+            </w:r>
+          </w:p>
+          <w:p>
+            <w:pPr>
+              <w:rPr>
+                <w:rFonts w:ascii="Times New Roman" w:hAnsi="Times New Roman" w:cs="Times New Roman"/>
+                <w:color w:val="000000"/>
+                <w:sz w:val="20"/>
+                <w:szCs w:val="20"/>
+              </w:rPr>
+            </w:pPr>
+            <w:r>
+              <w:rPr>
+                <w:rFonts w:ascii="Times New Roman" w:hAnsi="Times New Roman" w:cs="Times New Roman"/>
+                <w:b/>
+                <w:color w:val="000000"/>
+                <w:sz w:val="20"/>
+                <w:szCs w:val="20"/>
+              </w:rPr>
+              <w:t>Ende.</w:t>
+            </w:r>
+          </w:p>
+        </w:tc>
+      </w:tr>
+      <w:tr>
+        <w:trPr>
+          <w:jc w:val="center"/>
+        </w:trPr>
+        <w:tc>
+          <w:tcPr>
+            <w:tcW w:w="496" w:type="dxa"/>
+          </w:tcPr>
+          <w:p>
+            <w:pPr>
+              <w:rPr>
+                <w:color w:val="000000"/>
+                <w:sz w:val="20"/>
+                <w:szCs w:val="20"/>
+              </w:rPr>
+            </w:pPr>
+          </w:p>
+        </w:tc>
+        <w:tc>
+          <w:tcPr>
+            <w:tcW w:w="8714" w:type="dxa"/>
+            <w:gridSpan w:val="2"/>
+          </w:tcPr>
+          <w:p>
+            <w:pPr>
+              <w:rPr>
+                <w:color w:val="000000"/>
+                <w:sz w:val="20"/>
+                <w:szCs w:val="20"/>
+              </w:rPr>
+            </w:pPr>
+          </w:p>
+        </w:tc>
+      </w:tr>
+      <w:tr>
+        <w:trPr>
+          <w:jc w:val="center"/>
+        </w:trPr>
+        <w:tc>
+          <w:tcPr>
+            <w:tcW w:w="496" w:type="dxa"/>
+            <w:shd w:val="clear" w:color="auto" w:fill="D9D9D9"/>
+          </w:tcPr>
+          <w:p>
+            <w:pPr>
+              <w:spacing w:before="120"/>
+              <w:rPr>
+                <w:rFonts w:ascii="Times New Roman" w:hAnsi="Times New Roman" w:cs="Sendnya"/>
+                <w:color w:val="000000"/>
+              </w:rPr>
+            </w:pPr>
+          </w:p>
+        </w:tc>
+        <w:tc>
+          <w:tcPr>
+            <w:tcW w:w="8714" w:type="dxa"/>
+            <w:gridSpan w:val="2"/>
+          </w:tcPr>
+          <w:p>
+            <w:pPr>
+              <w:numPr>
+                <w:ilvl w:val="0"/>
+                <w:numId w:val="36"/>
+              </w:numPr>
+              <w:rPr>
+                <w:rFonts w:ascii="Times New Roman" w:hAnsi="Times New Roman" w:cs="Times New Roman"/>
+                <w:color w:val="000000"/>
+                <w:sz w:val="20"/>
+                <w:szCs w:val="20"/>
+              </w:rPr>
+            </w:pPr>
+            <w:r>
+              <w:rPr>
+                <w:rFonts w:ascii="Times New Roman" w:hAnsi="Times New Roman" w:cs="Times New Roman"/>
+                <w:color w:val="000000"/>
+                <w:sz w:val="20"/>
+                <w:szCs w:val="20"/>
+              </w:rPr>
+              <w:t>…</w:t>
+            </w:r>
+          </w:p>
+          <w:p>
+            <w:pPr>
+              <w:numPr>
+                <w:ilvl w:val="0"/>
+                <w:numId w:val="36"/>
+              </w:numPr>
+              <w:rPr>
+                <w:rFonts w:ascii="Times New Roman" w:hAnsi="Times New Roman" w:cs="Times New Roman"/>
+                <w:color w:val="000000"/>
+                <w:sz w:val="20"/>
+                <w:szCs w:val="20"/>
+              </w:rPr>
+            </w:pPr>
+            <w:r>
+              <w:rPr>
+                <w:rFonts w:ascii="Times New Roman" w:hAnsi="Times New Roman" w:cs="Times New Roman"/>
+                <w:color w:val="000000"/>
+                <w:sz w:val="20"/>
+                <w:szCs w:val="20"/>
+              </w:rPr>
+              <w:t>…</w:t>
+            </w:r>
+          </w:p>
+          <w:p>
+            <w:pPr>
+              <w:rPr>
+                <w:rFonts w:ascii="Times New Roman" w:hAnsi="Times New Roman" w:cs="Times New Roman"/>
+                <w:color w:val="000000"/>
+                <w:sz w:val="20"/>
+                <w:szCs w:val="20"/>
+              </w:rPr>
+            </w:pPr>
+            <w:r>
+              <w:rPr>
+                <w:rFonts w:ascii="Times New Roman" w:hAnsi="Times New Roman" w:cs="Times New Roman"/>
+                <w:b/>
+                <w:color w:val="000000"/>
+                <w:sz w:val="20"/>
+                <w:szCs w:val="20"/>
+              </w:rPr>
+              <w:t>Ende.</w:t>
+            </w:r>
+          </w:p>
+        </w:tc>
+      </w:tr>
+      <w:tr>
+        <w:trPr>
+          <w:jc w:val="center"/>
+        </w:trPr>
+        <w:tc>
+          <w:tcPr>
+            <w:tcW w:w="9210" w:type="dxa"/>
+            <w:gridSpan w:val="3"/>
+            <w:shd w:val="clear" w:color="auto" w:fill="D9D9D9"/>
+          </w:tcPr>
+          <w:p>
+            <w:pPr>
+              <w:rPr>
+                <w:b/>
+                <w:color w:val="000000"/>
+              </w:rPr>
+            </w:pPr>
+            <w:r>
+              <w:rPr>
+                <w:b/>
+                <w:color w:val="000000"/>
+              </w:rPr>
+              <w:t>Spezielle Anforderungen:</w:t>
+            </w:r>
+          </w:p>
+        </w:tc>
+      </w:tr>
+      <w:tr>
+        <w:trPr>
+          <w:jc w:val="center"/>
+        </w:trPr>
+        <w:tc>
+          <w:tcPr>
+            <w:tcW w:w="9210" w:type="dxa"/>
+            <w:gridSpan w:val="3"/>
+          </w:tcPr>
+          <w:p>
+            <w:pPr>
+              <w:rPr>
+                <w:rFonts w:ascii="Times New Roman" w:hAnsi="Times New Roman" w:cs="Sendnya"/>
+                <w:color w:val="000000"/>
+                <w:sz w:val="20"/>
+                <w:szCs w:val="20"/>
+              </w:rPr>
+            </w:pPr>
+          </w:p>
+        </w:tc>
+      </w:tr>
+      <w:tr>
+        <w:trPr>
+          <w:jc w:val="center"/>
+        </w:trPr>
+        <w:tc>
+          <w:tcPr>
+            <w:tcW w:w="9210" w:type="dxa"/>
+            <w:gridSpan w:val="3"/>
+            <w:shd w:val="clear" w:color="auto" w:fill="D9D9D9"/>
+          </w:tcPr>
+          <w:p>
+            <w:pPr>
+              <w:rPr>
+                <w:b/>
+                <w:color w:val="000000"/>
+              </w:rPr>
+            </w:pPr>
+            <w:r>
+              <w:rPr>
+                <w:b/>
+                <w:color w:val="000000"/>
+              </w:rPr>
+              <w:t>Zu klärende Punkte:</w:t>
+            </w:r>
+          </w:p>
+        </w:tc>
+      </w:tr>
+      <w:tr>
+        <w:trPr>
+          <w:jc w:val="center"/>
+        </w:trPr>
+        <w:tc>
+          <w:tcPr>
             <w:tcW w:w="9210" w:type="dxa"/>
             <w:gridSpan w:val="3"/>
           </w:tcPr>
@@ -6807,7 +7963,25 @@
           <w:sz w:val="20"/>
           <w:szCs w:val="20"/>
         </w:rPr>
-        <w:t>, die sich nicht vernünftig durch einen einzelnen Use-Case beschreiben lassen, weil sie</w:t>
+        <w:t xml:space="preserve">, die sich nicht vernünftig durch einen einzelnen </w:t>
+      </w:r>
+      <w:proofErr w:type="spellStart"/>
+      <w:r>
+        <w:rPr>
+          <w:color w:val="333399"/>
+          <w:sz w:val="20"/>
+          <w:szCs w:val="20"/>
+        </w:rPr>
+        <w:t>Use</w:t>
+      </w:r>
+      <w:proofErr w:type="spellEnd"/>
+      <w:r>
+        <w:rPr>
+          <w:color w:val="333399"/>
+          <w:sz w:val="20"/>
+          <w:szCs w:val="20"/>
+        </w:rPr>
+        <w:t>-Case beschreiben lassen, weil sie</w:t>
       </w:r>
       <w:r>
         <w:rPr>
@@ -6855,7 +8029,25 @@
           <w:sz w:val="20"/>
           <w:szCs w:val="20"/>
         </w:rPr>
-        <w:t>, die sich über viele Use-Cases erstreckt.</w:t>
+        <w:t xml:space="preserve">, die sich über viele </w:t>
+      </w:r>
+      <w:proofErr w:type="spellStart"/>
+      <w:r>
+        <w:rPr>
+          <w:color w:val="333399"/>
+          <w:sz w:val="20"/>
+          <w:szCs w:val="20"/>
+        </w:rPr>
+        <w:t>Use-Cases</w:t>
+      </w:r>
+      <w:proofErr w:type="spellEnd"/>
+      <w:r>
+        <w:rPr>
+          <w:color w:val="333399"/>
+          <w:sz w:val="20"/>
+          <w:szCs w:val="20"/>
+        </w:rPr>
+        <w:t xml:space="preserve"> erstreckt.</w:t>
       </w:r>
       <w:r>
         <w:rPr>
@@ -7525,7 +8717,16 @@
           <w:sz w:val="20"/>
           <w:szCs w:val="20"/>
         </w:rPr>
-        <w:t xml:space="preserve"> Das konzeptuelle Datenmodell wird oft nicht streng getrennt von den Anforderungen</w:t>
+        <w:t xml:space="preserve"> Das konzeptuelle Datenmodell wird oft nicht streng getrennt von </w:t>
+      </w:r>
+      <w:r>
+        <w:rPr>
+          <w:color w:val="333399"/>
+          <w:sz w:val="20"/>
+          <w:szCs w:val="20"/>
+        </w:rPr>
+        <w:lastRenderedPageBreak/>
+        <w:t>den Anforderungen</w:t>
       </w:r>
       <w:r>
         <w:rPr>
@@ -7541,7 +8742,25 @@
           <w:sz w:val="20"/>
           <w:szCs w:val="20"/>
         </w:rPr>
-        <w:t>, weil ein genaues Verständnis z.B. der Use-Cases nicht ohne Verstän</w:t>
+        <w:t xml:space="preserve">, weil ein genaues Verständnis z.B. der </w:t>
+      </w:r>
+      <w:proofErr w:type="spellStart"/>
+      <w:r>
+        <w:rPr>
+          <w:color w:val="333399"/>
+          <w:sz w:val="20"/>
+          <w:szCs w:val="20"/>
+        </w:rPr>
+        <w:t>Use-Cases</w:t>
+      </w:r>
+      <w:proofErr w:type="spellEnd"/>
+      <w:r>
+        <w:rPr>
+          <w:color w:val="333399"/>
+          <w:sz w:val="20"/>
+          <w:szCs w:val="20"/>
+        </w:rPr>
+        <w:t xml:space="preserve"> nicht ohne Verstän</w:t>
       </w:r>
       <w:r>
         <w:rPr>
@@ -7557,7 +8776,25 @@
           <w:sz w:val="20"/>
           <w:szCs w:val="20"/>
         </w:rPr>
-        <w:t>nis der „Konzepte“ aus dem Problembereich möglich ist. Aus diesem Grund wird in den Software-Projekten für den Studiengang „Angewandte Informatik“ das konzeptionelle Modell an dieser Stelle zusammen mit den Use-Cases dokumentiert.</w:t>
+        <w:t xml:space="preserve">nis der „Konzepte“ aus dem Problembereich möglich ist. Aus diesem Grund wird in den Software-Projekten für den Studiengang „Angewandte Informatik“ das konzeptionelle Modell an dieser Stelle zusammen mit den </w:t>
+      </w:r>
+      <w:proofErr w:type="spellStart"/>
+      <w:r>
+        <w:rPr>
+          <w:color w:val="333399"/>
+          <w:sz w:val="20"/>
+          <w:szCs w:val="20"/>
+        </w:rPr>
+        <w:t>Use-Cases</w:t>
+      </w:r>
+      <w:proofErr w:type="spellEnd"/>
+      <w:r>
+        <w:rPr>
+          <w:color w:val="333399"/>
+          <w:sz w:val="20"/>
+          <w:szCs w:val="20"/>
+        </w:rPr>
+        <w:t xml:space="preserve"> dokumentiert.</w:t>
       </w:r>
     </w:p>
     <w:p>
@@ -7703,6 +8940,7 @@
         </w:rPr>
         <w:t>Die hier verwendete Einteilung unterscheidet verschiedene Arten von Anforderungen nach dem „FURPS“-Schema (</w:t>
       </w:r>
+      <w:proofErr w:type="spellStart"/>
       <w:r>
         <w:rPr>
           <w:b/>
@@ -7715,8 +8953,16 @@
         <w:rPr>
           <w:color w:val="333399"/>
         </w:rPr>
-        <w:t xml:space="preserve">unctionality, </w:t>
-      </w:r>
+        <w:t>unctionality</w:t>
+      </w:r>
+      <w:proofErr w:type="spellEnd"/>
+      <w:r>
+        <w:rPr>
+          <w:color w:val="333399"/>
+        </w:rPr>
+        <w:t xml:space="preserve">, </w:t>
+      </w:r>
+      <w:proofErr w:type="spellStart"/>
       <w:r>
         <w:rPr>
           <w:b/>
@@ -7729,8 +8975,16 @@
         <w:rPr>
           <w:color w:val="333399"/>
         </w:rPr>
-        <w:t xml:space="preserve">sability, </w:t>
-      </w:r>
+        <w:t>sability</w:t>
+      </w:r>
+      <w:proofErr w:type="spellEnd"/>
+      <w:r>
+        <w:rPr>
+          <w:color w:val="333399"/>
+        </w:rPr>
+        <w:t xml:space="preserve">, </w:t>
+      </w:r>
+      <w:proofErr w:type="spellStart"/>
       <w:r>
         <w:rPr>
           <w:b/>
@@ -7743,8 +8997,16 @@
         <w:rPr>
           <w:color w:val="333399"/>
         </w:rPr>
-        <w:t xml:space="preserve">eliability, </w:t>
-      </w:r>
+        <w:t>eliability</w:t>
+      </w:r>
+      <w:proofErr w:type="spellEnd"/>
+      <w:r>
+        <w:rPr>
+          <w:color w:val="333399"/>
+        </w:rPr>
+        <w:t xml:space="preserve">, </w:t>
+      </w:r>
+      <w:proofErr w:type="spellStart"/>
       <w:r>
         <w:rPr>
           <w:b/>
@@ -7757,8 +9019,16 @@
         <w:rPr>
           <w:color w:val="333399"/>
         </w:rPr>
-        <w:t xml:space="preserve">reformance, </w:t>
-      </w:r>
+        <w:t>reformance</w:t>
+      </w:r>
+      <w:proofErr w:type="spellEnd"/>
+      <w:r>
+        <w:rPr>
+          <w:color w:val="333399"/>
+        </w:rPr>
+        <w:t xml:space="preserve">, </w:t>
+      </w:r>
+      <w:proofErr w:type="spellStart"/>
       <w:r>
         <w:rPr>
           <w:b/>
@@ -7771,7 +9041,14 @@
         <w:rPr>
           <w:color w:val="333399"/>
         </w:rPr>
-        <w:t xml:space="preserve">upportability), das auf Hewlett-Packard zurückgeht. </w:t>
+        <w:t>upportability</w:t>
+      </w:r>
+      <w:proofErr w:type="spellEnd"/>
+      <w:r>
+        <w:rPr>
+          <w:color w:val="333399"/>
+        </w:rPr>
+        <w:t xml:space="preserve">), das auf Hewlett-Packard zurückgeht. </w:t>
       </w:r>
       <w:r>
         <w:rPr>
@@ -7959,7 +9236,15 @@
       </w:pPr>
       <w:bookmarkStart w:id="10" w:name="_Toc382574154"/>
       <w:r>
-        <w:t>Benutzbarkeit (Usability)</w:t>
+        <w:t>Benutzbarkeit (</w:t>
+      </w:r>
+      <w:proofErr w:type="spellStart"/>
+      <w:r>
+        <w:t>Usability</w:t>
+      </w:r>
+      <w:proofErr w:type="spellEnd"/>
+      <w:r>
+        <w:t>)</w:t>
       </w:r>
       <w:bookmarkEnd w:id="10"/>
     </w:p>
@@ -7988,7 +9273,25 @@
           <w:sz w:val="20"/>
           <w:szCs w:val="20"/>
         </w:rPr>
-        <w:t>Benutzbarkeit („usability“ = Benutzbarkeit / Benutze</w:t>
+        <w:t>Benutzbarkeit („</w:t>
+      </w:r>
+      <w:proofErr w:type="spellStart"/>
+      <w:r>
+        <w:rPr>
+          <w:color w:val="333399"/>
+          <w:sz w:val="20"/>
+          <w:szCs w:val="20"/>
+        </w:rPr>
+        <w:t>usability</w:t>
+      </w:r>
+      <w:proofErr w:type="spellEnd"/>
+      <w:r>
+        <w:rPr>
+          <w:color w:val="333399"/>
+          <w:sz w:val="20"/>
+          <w:szCs w:val="20"/>
+        </w:rPr>
+        <w:t>“ = Benutzbarkeit / Benutze</w:t>
       </w:r>
       <w:r>
         <w:rPr>
@@ -8068,7 +9371,25 @@
           <w:sz w:val="20"/>
           <w:szCs w:val="20"/>
         </w:rPr>
-        <w:t>rungen zur (Software/Hardware)-Ergonomie („human factors“)</w:t>
+        <w:t xml:space="preserve">rungen zur (Software/Hardware)-Ergonomie („human </w:t>
+      </w:r>
+      <w:proofErr w:type="spellStart"/>
+      <w:r>
+        <w:rPr>
+          <w:color w:val="333399"/>
+          <w:sz w:val="20"/>
+          <w:szCs w:val="20"/>
+        </w:rPr>
+        <w:t>factors</w:t>
+      </w:r>
+      <w:proofErr w:type="spellEnd"/>
+      <w:r>
+        <w:rPr>
+          <w:color w:val="333399"/>
+          <w:sz w:val="20"/>
+          <w:szCs w:val="20"/>
+        </w:rPr>
+        <w:t>“)</w:t>
       </w:r>
       <w:r>
         <w:rPr>
@@ -8811,7 +10132,15 @@
       </w:pPr>
       <w:bookmarkStart w:id="11" w:name="_Toc382574155"/>
       <w:r>
-        <w:t>Zuverlässigkeit (Reliability)</w:t>
+        <w:t>Zuverlässigkeit (</w:t>
+      </w:r>
+      <w:proofErr w:type="spellStart"/>
+      <w:r>
+        <w:t>Reliability</w:t>
+      </w:r>
+      <w:proofErr w:type="spellEnd"/>
+      <w:r>
+        <w:t>)</w:t>
       </w:r>
       <w:bookmarkEnd w:id="11"/>
     </w:p>
@@ -8838,7 +10167,25 @@
           <w:sz w:val="20"/>
           <w:szCs w:val="20"/>
         </w:rPr>
-        <w:t xml:space="preserve">die Zuverlässigkeit („reliability“ = Zuverlässigkeit) des Systems </w:t>
+        <w:t>die Zuverlässigkeit („</w:t>
+      </w:r>
+      <w:proofErr w:type="spellStart"/>
+      <w:r>
+        <w:rPr>
+          <w:color w:val="333399"/>
+          <w:sz w:val="20"/>
+          <w:szCs w:val="20"/>
+        </w:rPr>
+        <w:t>reliability</w:t>
+      </w:r>
+      <w:proofErr w:type="spellEnd"/>
+      <w:r>
+        <w:rPr>
+          <w:color w:val="333399"/>
+          <w:sz w:val="20"/>
+          <w:szCs w:val="20"/>
+        </w:rPr>
+        <w:t xml:space="preserve">“ = Zuverlässigkeit) des Systems </w:t>
       </w:r>
       <w:r>
         <w:rPr>
@@ -8870,7 +10217,88 @@
           <w:sz w:val="20"/>
           <w:szCs w:val="20"/>
         </w:rPr>
-        <w:t>Anforderungen an die Wiederherstellbarkeit („recoverability“) und die Verfügbarkeit („availabilty“) des Systems. Die Wiederherstellbarkeit betrifft die Fähigkeit, bei Ausfall oder Störung das Leistungsniveau wieder zu erreichen und betroffene Daten wieder zu gewi</w:t>
+        <w:t xml:space="preserve">Anforderungen an die </w:t>
+      </w:r>
+      <w:proofErr w:type="spellStart"/>
+      <w:r>
+        <w:rPr>
+          <w:color w:val="333399"/>
+          <w:sz w:val="20"/>
+          <w:szCs w:val="20"/>
+        </w:rPr>
+        <w:t>Wiederherstellbarkeit</w:t>
+      </w:r>
+      <w:proofErr w:type="spellEnd"/>
+      <w:r>
+        <w:rPr>
+          <w:color w:val="333399"/>
+          <w:sz w:val="20"/>
+          <w:szCs w:val="20"/>
+        </w:rPr>
+        <w:t xml:space="preserve"> („</w:t>
+      </w:r>
+      <w:proofErr w:type="spellStart"/>
+      <w:r>
+        <w:rPr>
+          <w:color w:val="333399"/>
+          <w:sz w:val="20"/>
+          <w:szCs w:val="20"/>
+        </w:rPr>
+        <w:t>recoverability</w:t>
+      </w:r>
+      <w:proofErr w:type="spellEnd"/>
+      <w:r>
+        <w:rPr>
+          <w:color w:val="333399"/>
+          <w:sz w:val="20"/>
+          <w:szCs w:val="20"/>
+        </w:rPr>
+        <w:t xml:space="preserve">“) </w:t>
+      </w:r>
+      <w:r>
+        <w:rPr>
+          <w:color w:val="333399"/>
+          <w:sz w:val="20"/>
+          <w:szCs w:val="20"/>
+        </w:rPr>
+        <w:lastRenderedPageBreak/>
+        <w:t>und die Verfügbarkeit („</w:t>
+      </w:r>
+      <w:proofErr w:type="spellStart"/>
+      <w:r>
+        <w:rPr>
+          <w:color w:val="333399"/>
+          <w:sz w:val="20"/>
+          <w:szCs w:val="20"/>
+        </w:rPr>
+        <w:t>availabilty</w:t>
+      </w:r>
+      <w:proofErr w:type="spellEnd"/>
+      <w:r>
+        <w:rPr>
+          <w:color w:val="333399"/>
+          <w:sz w:val="20"/>
+          <w:szCs w:val="20"/>
+        </w:rPr>
+        <w:t xml:space="preserve">“) des Systems. Die </w:t>
+      </w:r>
+      <w:proofErr w:type="spellStart"/>
+      <w:r>
+        <w:rPr>
+          <w:color w:val="333399"/>
+          <w:sz w:val="20"/>
+          <w:szCs w:val="20"/>
+        </w:rPr>
+        <w:t>Wiederherstellbarkeit</w:t>
+      </w:r>
+      <w:proofErr w:type="spellEnd"/>
+      <w:r>
+        <w:rPr>
+          <w:color w:val="333399"/>
+          <w:sz w:val="20"/>
+          <w:szCs w:val="20"/>
+        </w:rPr>
+        <w:t xml:space="preserve"> betrifft die Fähigkeit, bei Ausfall oder Störung das Leistungsniveau wieder zu erreichen und betroffene Daten wieder zu gewi</w:t>
       </w:r>
       <w:r>
         <w:rPr>
@@ -8888,6 +10316,7 @@
         </w:rPr>
         <w:t>nen. Eine Kenngröße in diesem Zusammenhang ist MTTR („</w:t>
       </w:r>
+      <w:proofErr w:type="spellStart"/>
       <w:r>
         <w:rPr>
           <w:b/>
@@ -8904,7 +10333,16 @@
           <w:sz w:val="20"/>
           <w:szCs w:val="20"/>
         </w:rPr>
-        <w:t xml:space="preserve">ean </w:t>
+        <w:t>ean</w:t>
+      </w:r>
+      <w:proofErr w:type="spellEnd"/>
+      <w:r>
+        <w:rPr>
+          <w:color w:val="333399"/>
+          <w:sz w:val="20"/>
+          <w:szCs w:val="20"/>
+        </w:rPr>
+        <w:t xml:space="preserve"> </w:t>
       </w:r>
       <w:r>
         <w:rPr>
@@ -8924,6 +10362,7 @@
         </w:rPr>
         <w:t xml:space="preserve">ime </w:t>
       </w:r>
+      <w:proofErr w:type="spellStart"/>
       <w:r>
         <w:rPr>
           <w:b/>
@@ -8940,8 +10379,18 @@
           <w:sz w:val="20"/>
           <w:szCs w:val="20"/>
         </w:rPr>
-        <w:t xml:space="preserve">o </w:t>
-      </w:r>
+        <w:t>o</w:t>
+      </w:r>
+      <w:proofErr w:type="spellEnd"/>
+      <w:r>
+        <w:rPr>
+          <w:color w:val="333399"/>
+          <w:sz w:val="20"/>
+          <w:szCs w:val="20"/>
+        </w:rPr>
+        <w:t xml:space="preserve"> </w:t>
+      </w:r>
+      <w:proofErr w:type="spellStart"/>
       <w:r>
         <w:rPr>
           <w:b/>
@@ -8958,7 +10407,16 @@
           <w:sz w:val="20"/>
           <w:szCs w:val="20"/>
         </w:rPr>
-        <w:t>epair“), die die mittlere Zeit bis zur Wiederinbetriebnahme des Systems bei einem Ausfall angibt. Die Verfügbarkeit kann als Ve</w:t>
+        <w:t>epair</w:t>
+      </w:r>
+      <w:proofErr w:type="spellEnd"/>
+      <w:r>
+        <w:rPr>
+          <w:color w:val="333399"/>
+          <w:sz w:val="20"/>
+          <w:szCs w:val="20"/>
+        </w:rPr>
+        <w:t>“), die die mittlere Zeit bis zur Wiederinbetriebnahme des Systems bei einem Ausfall angibt. Die Verfügbarkeit kann als Ve</w:t>
       </w:r>
       <w:r>
         <w:rPr>
@@ -9049,7 +10507,27 @@
           <w:szCs w:val="20"/>
           <w:lang w:val="en-GB"/>
         </w:rPr>
-        <w:t xml:space="preserve">MTTR: mean time to repair (s.o.) </w:t>
+        <w:t>MTTR: mean time to repair (</w:t>
+      </w:r>
+      <w:proofErr w:type="spellStart"/>
+      <w:r>
+        <w:rPr>
+          <w:color w:val="333399"/>
+          <w:sz w:val="20"/>
+          <w:szCs w:val="20"/>
+          <w:lang w:val="en-GB"/>
+        </w:rPr>
+        <w:t>s.o</w:t>
+      </w:r>
+      <w:proofErr w:type="spellEnd"/>
+      <w:r>
+        <w:rPr>
+          <w:color w:val="333399"/>
+          <w:sz w:val="20"/>
+          <w:szCs w:val="20"/>
+          <w:lang w:val="en-GB"/>
+        </w:rPr>
+        <w:t xml:space="preserve">.) </w:t>
       </w:r>
     </w:p>
     <w:p>
@@ -9068,6 +10546,7 @@
         </w:rPr>
         <w:t xml:space="preserve">MTBF: </w:t>
       </w:r>
+      <w:proofErr w:type="spellStart"/>
       <w:r>
         <w:rPr>
           <w:b/>
@@ -9084,7 +10563,16 @@
           <w:sz w:val="20"/>
           <w:szCs w:val="20"/>
         </w:rPr>
-        <w:t xml:space="preserve">ean </w:t>
+        <w:t>ean</w:t>
+      </w:r>
+      <w:proofErr w:type="spellEnd"/>
+      <w:r>
+        <w:rPr>
+          <w:color w:val="333399"/>
+          <w:sz w:val="20"/>
+          <w:szCs w:val="20"/>
+        </w:rPr>
+        <w:t xml:space="preserve"> </w:t>
       </w:r>
       <w:r>
         <w:rPr>
@@ -9104,6 +10592,7 @@
         </w:rPr>
         <w:t xml:space="preserve">ime </w:t>
       </w:r>
+      <w:proofErr w:type="spellStart"/>
       <w:r>
         <w:rPr>
           <w:b/>
@@ -9120,8 +10609,18 @@
           <w:sz w:val="20"/>
           <w:szCs w:val="20"/>
         </w:rPr>
-        <w:t xml:space="preserve">etween </w:t>
-      </w:r>
+        <w:t>etween</w:t>
+      </w:r>
+      <w:proofErr w:type="spellEnd"/>
+      <w:r>
+        <w:rPr>
+          <w:color w:val="333399"/>
+          <w:sz w:val="20"/>
+          <w:szCs w:val="20"/>
+        </w:rPr>
+        <w:t xml:space="preserve"> </w:t>
+      </w:r>
+      <w:proofErr w:type="spellStart"/>
       <w:r>
         <w:rPr>
           <w:b/>
@@ -9138,7 +10637,16 @@
           <w:sz w:val="20"/>
           <w:szCs w:val="20"/>
         </w:rPr>
-        <w:t>ailures (also die mittlere Zeit zwischen zwei Ausfä</w:t>
+        <w:t>ailures</w:t>
+      </w:r>
+      <w:proofErr w:type="spellEnd"/>
+      <w:r>
+        <w:rPr>
+          <w:color w:val="333399"/>
+          <w:sz w:val="20"/>
+          <w:szCs w:val="20"/>
+        </w:rPr>
+        <w:t xml:space="preserve"> (also die mittlere Zeit zwischen zwei Ausfä</w:t>
       </w:r>
       <w:r>
         <w:rPr>
@@ -9900,7 +11408,25 @@
           <w:sz w:val="20"/>
           <w:szCs w:val="20"/>
         </w:rPr>
-        <w:t>Hierunter fallen Anforderungen an die Leistung („performance“) des Systems. Die Anforderungen b</w:t>
+        <w:t>Hierunter fallen Anforderungen an die Leistung („</w:t>
+      </w:r>
+      <w:proofErr w:type="spellStart"/>
+      <w:r>
+        <w:rPr>
+          <w:color w:val="333399"/>
+          <w:sz w:val="20"/>
+          <w:szCs w:val="20"/>
+        </w:rPr>
+        <w:t>performance</w:t>
+      </w:r>
+      <w:proofErr w:type="spellEnd"/>
+      <w:r>
+        <w:rPr>
+          <w:color w:val="333399"/>
+          <w:sz w:val="20"/>
+          <w:szCs w:val="20"/>
+        </w:rPr>
+        <w:t>“) des Systems. Die Anforderungen b</w:t>
       </w:r>
       <w:r>
         <w:rPr>
@@ -9948,7 +11474,6 @@
           <w:sz w:val="20"/>
           <w:szCs w:val="20"/>
         </w:rPr>
-        <w:lastRenderedPageBreak/>
         <w:t>satz) sowie auf das Verbrauchsverhalten (Anzahl der belegten Betriebsmittel und Dauer der</w:t>
       </w:r>
       <w:r>
@@ -10726,9 +12251,11 @@
       <w:r>
         <w:t>Unterstützbarkeit (</w:t>
       </w:r>
+      <w:proofErr w:type="spellStart"/>
       <w:r>
         <w:t>Supportability</w:t>
       </w:r>
+      <w:proofErr w:type="spellEnd"/>
       <w:r>
         <w:t>)</w:t>
       </w:r>
@@ -10749,7 +12276,134 @@
           <w:sz w:val="20"/>
           <w:szCs w:val="20"/>
         </w:rPr>
-        <w:t>Hierunter fallen Anforderungen, die Bereiche wie Anpassbarkeit („adaptability“), Testbarkeit („testability“), Wartbarkeit („maintainability“), Erweiterbarkeit („extensibility“), Lokalisierbarkeit („localizability“</w:t>
+        <w:lastRenderedPageBreak/>
+        <w:t>Hierunter fallen Anforderungen, die Bereiche wie Anpassbarkeit („</w:t>
+      </w:r>
+      <w:proofErr w:type="spellStart"/>
+      <w:r>
+        <w:rPr>
+          <w:color w:val="333399"/>
+          <w:sz w:val="20"/>
+          <w:szCs w:val="20"/>
+        </w:rPr>
+        <w:t>adaptability</w:t>
+      </w:r>
+      <w:proofErr w:type="spellEnd"/>
+      <w:r>
+        <w:rPr>
+          <w:color w:val="333399"/>
+          <w:sz w:val="20"/>
+          <w:szCs w:val="20"/>
+        </w:rPr>
+        <w:t xml:space="preserve">“), </w:t>
+      </w:r>
+      <w:proofErr w:type="spellStart"/>
+      <w:r>
+        <w:rPr>
+          <w:color w:val="333399"/>
+          <w:sz w:val="20"/>
+          <w:szCs w:val="20"/>
+        </w:rPr>
+        <w:t>Testbarkeit</w:t>
+      </w:r>
+      <w:proofErr w:type="spellEnd"/>
+      <w:r>
+        <w:rPr>
+          <w:color w:val="333399"/>
+          <w:sz w:val="20"/>
+          <w:szCs w:val="20"/>
+        </w:rPr>
+        <w:t xml:space="preserve"> („</w:t>
+      </w:r>
+      <w:proofErr w:type="spellStart"/>
+      <w:r>
+        <w:rPr>
+          <w:color w:val="333399"/>
+          <w:sz w:val="20"/>
+          <w:szCs w:val="20"/>
+        </w:rPr>
+        <w:t>testability</w:t>
+      </w:r>
+      <w:proofErr w:type="spellEnd"/>
+      <w:r>
+        <w:rPr>
+          <w:color w:val="333399"/>
+          <w:sz w:val="20"/>
+          <w:szCs w:val="20"/>
+        </w:rPr>
+        <w:t xml:space="preserve">“), </w:t>
+      </w:r>
+      <w:proofErr w:type="spellStart"/>
+      <w:r>
+        <w:rPr>
+          <w:color w:val="333399"/>
+          <w:sz w:val="20"/>
+          <w:szCs w:val="20"/>
+        </w:rPr>
+        <w:t>Wartbarkeit</w:t>
+      </w:r>
+      <w:proofErr w:type="spellEnd"/>
+      <w:r>
+        <w:rPr>
+          <w:color w:val="333399"/>
+          <w:sz w:val="20"/>
+          <w:szCs w:val="20"/>
+        </w:rPr>
+        <w:t xml:space="preserve"> („</w:t>
+      </w:r>
+      <w:proofErr w:type="spellStart"/>
+      <w:r>
+        <w:rPr>
+          <w:color w:val="333399"/>
+          <w:sz w:val="20"/>
+          <w:szCs w:val="20"/>
+        </w:rPr>
+        <w:t>maintainability</w:t>
+      </w:r>
+      <w:proofErr w:type="spellEnd"/>
+      <w:r>
+        <w:rPr>
+          <w:color w:val="333399"/>
+          <w:sz w:val="20"/>
+          <w:szCs w:val="20"/>
+        </w:rPr>
+        <w:t>“), Erweiterbarkeit („</w:t>
+      </w:r>
+      <w:proofErr w:type="spellStart"/>
+      <w:r>
+        <w:rPr>
+          <w:color w:val="333399"/>
+          <w:sz w:val="20"/>
+          <w:szCs w:val="20"/>
+        </w:rPr>
+        <w:t>extensibility</w:t>
+      </w:r>
+      <w:proofErr w:type="spellEnd"/>
+      <w:r>
+        <w:rPr>
+          <w:color w:val="333399"/>
+          <w:sz w:val="20"/>
+          <w:szCs w:val="20"/>
+        </w:rPr>
+        <w:t>“), Lokalisierbarkeit („</w:t>
+      </w:r>
+      <w:proofErr w:type="spellStart"/>
+      <w:r>
+        <w:rPr>
+          <w:color w:val="333399"/>
+          <w:sz w:val="20"/>
+          <w:szCs w:val="20"/>
+        </w:rPr>
+        <w:t>localizability</w:t>
+      </w:r>
+      <w:proofErr w:type="spellEnd"/>
+      <w:r>
+        <w:rPr>
+          <w:color w:val="333399"/>
+          <w:sz w:val="20"/>
+          <w:szCs w:val="20"/>
+        </w:rPr>
+        <w:t>“</w:t>
       </w:r>
       <w:r>
         <w:rPr>
@@ -11542,7 +13196,25 @@
           <w:sz w:val="20"/>
           <w:szCs w:val="20"/>
         </w:rPr>
-        <w:t>In manchen Fällen können von vorneherein Einschränkungen („constraints“) für Entwurf, Implementi</w:t>
+        <w:t>In manchen Fällen können von vorneherein Einschränkungen („</w:t>
+      </w:r>
+      <w:proofErr w:type="spellStart"/>
+      <w:r>
+        <w:rPr>
+          <w:color w:val="333399"/>
+          <w:sz w:val="20"/>
+          <w:szCs w:val="20"/>
+        </w:rPr>
+        <w:t>constraints</w:t>
+      </w:r>
+      <w:proofErr w:type="spellEnd"/>
+      <w:r>
+        <w:rPr>
+          <w:color w:val="333399"/>
+          <w:sz w:val="20"/>
+          <w:szCs w:val="20"/>
+        </w:rPr>
+        <w:t>“) für Entwurf, Implementi</w:t>
       </w:r>
       <w:r>
         <w:rPr>
@@ -11582,7 +13254,25 @@
           <w:sz w:val="20"/>
           <w:szCs w:val="20"/>
         </w:rPr>
-        <w:t xml:space="preserve">[Lar], S. 88) </w:t>
+        <w:t>[</w:t>
+      </w:r>
+      <w:proofErr w:type="spellStart"/>
+      <w:r>
+        <w:rPr>
+          <w:color w:val="333399"/>
+          <w:sz w:val="20"/>
+          <w:szCs w:val="20"/>
+        </w:rPr>
+        <w:t>Lar</w:t>
+      </w:r>
+      <w:proofErr w:type="spellEnd"/>
+      <w:r>
+        <w:rPr>
+          <w:color w:val="333399"/>
+          <w:sz w:val="20"/>
+          <w:szCs w:val="20"/>
+        </w:rPr>
+        <w:t xml:space="preserve">], S. 88) </w:t>
       </w:r>
       <w:r>
         <w:rPr>
@@ -11671,7 +13361,6 @@
           <w:b w:val="0"/>
           <w:bCs w:val="0"/>
         </w:rPr>
-        <w:lastRenderedPageBreak/>
         <w:t>Entwurf</w:t>
       </w:r>
     </w:p>
@@ -11851,7 +13540,21 @@
         <w:rPr>
           <w:color w:val="333399"/>
         </w:rPr>
-        <w:t>Das reine Aufstellen von Anwenderanforderungen ohne Überlegungen zu möglichen Lösungsräumen birgt die große Gefahr, unrealistische Anwenderanforderungen zu definieren. Für die Einordnung, Systematisierung, Kategorisierung und auch Priorisierung von Anwenderanforderungen ist ein Koord</w:t>
+        <w:t xml:space="preserve">Das reine Aufstellen von Anwenderanforderungen ohne Überlegungen zu möglichen Lösungsräumen birgt die große Gefahr, unrealistische Anwenderanforderungen zu definieren. Für die Einordnung, Systematisierung, Kategorisierung und auch </w:t>
+      </w:r>
+      <w:proofErr w:type="spellStart"/>
+      <w:r>
+        <w:rPr>
+          <w:color w:val="333399"/>
+        </w:rPr>
+        <w:t>Priorisierung</w:t>
+      </w:r>
+      <w:proofErr w:type="spellEnd"/>
+      <w:r>
+        <w:rPr>
+          <w:color w:val="333399"/>
+        </w:rPr>
+        <w:t xml:space="preserve"> von Anwenderanforderungen ist ein Koord</w:t>
       </w:r>
       <w:r>
         <w:rPr>
@@ -13300,17 +15003,53 @@
           <w:szCs w:val="20"/>
           <w:lang w:val="en-GB"/>
         </w:rPr>
-        <w:t xml:space="preserve">[Lar] </w:t>
-      </w:r>
-      <w:r>
-        <w:rPr>
+        <w:t>[</w:t>
+      </w:r>
+      <w:proofErr w:type="spellStart"/>
+      <w:r>
+        <w:rPr>
+          <w:b/>
           <w:snapToGrid w:val="0"/>
           <w:color w:val="000000"/>
           <w:sz w:val="20"/>
           <w:szCs w:val="20"/>
           <w:lang w:val="en-GB"/>
         </w:rPr>
-        <w:t xml:space="preserve">Larman Craig, </w:t>
+        <w:t>Lar</w:t>
+      </w:r>
+      <w:proofErr w:type="spellEnd"/>
+      <w:r>
+        <w:rPr>
+          <w:b/>
+          <w:snapToGrid w:val="0"/>
+          <w:color w:val="000000"/>
+          <w:sz w:val="20"/>
+          <w:szCs w:val="20"/>
+          <w:lang w:val="en-GB"/>
+        </w:rPr>
+        <w:t xml:space="preserve">] </w:t>
+      </w:r>
+      <w:proofErr w:type="spellStart"/>
+      <w:r>
+        <w:rPr>
+          <w:snapToGrid w:val="0"/>
+          <w:color w:val="000000"/>
+          <w:sz w:val="20"/>
+          <w:szCs w:val="20"/>
+          <w:lang w:val="en-GB"/>
+        </w:rPr>
+        <w:t>Larman</w:t>
+      </w:r>
+      <w:proofErr w:type="spellEnd"/>
+      <w:r>
+        <w:rPr>
+          <w:snapToGrid w:val="0"/>
+          <w:color w:val="000000"/>
+          <w:sz w:val="20"/>
+          <w:szCs w:val="20"/>
+          <w:lang w:val="en-GB"/>
+        </w:rPr>
+        <w:t xml:space="preserve"> Craig, </w:t>
       </w:r>
       <w:r>
         <w:rPr>
@@ -13511,7 +15250,7 @@
               <w:sz w:val="16"/>
               <w:szCs w:val="16"/>
             </w:rPr>
-            <w:t>11.05.2015 21:49</w:t>
+            <w:t>12.05.2015 00:26</w:t>
           </w:r>
           <w:r>
             <w:rPr>
@@ -15076,6 +16815,119 @@
     </w:lvl>
   </w:abstractNum>
   <w:abstractNum w:abstractNumId="11">
+    <w:nsid w:val="26136948"/>
+    <w:multiLevelType w:val="hybridMultilevel"/>
+    <w:tmpl w:val="DE1450E2"/>
+    <w:lvl w:ilvl="0" w:tplc="0407000F">
+      <w:start w:val="1"/>
+      <w:numFmt w:val="decimal"/>
+      <w:lvlText w:val="%1."/>
+      <w:lvlJc w:val="left"/>
+      <w:pPr>
+        <w:ind w:left="360" w:hanging="360"/>
+      </w:pPr>
+      <w:rPr>
+        <w:rFonts w:cs="Times New Roman"/>
+      </w:rPr>
+    </w:lvl>
+    <w:lvl w:ilvl="1" w:tplc="04070019" w:tentative="1">
+      <w:start w:val="1"/>
+      <w:numFmt w:val="lowerLetter"/>
+      <w:lvlText w:val="%2."/>
+      <w:lvlJc w:val="left"/>
+      <w:pPr>
+        <w:ind w:left="1080" w:hanging="360"/>
+      </w:pPr>
+      <w:rPr>
+        <w:rFonts w:cs="Times New Roman"/>
+      </w:rPr>
+    </w:lvl>
+    <w:lvl w:ilvl="2" w:tplc="0407001B" w:tentative="1">
+      <w:start w:val="1"/>
+      <w:numFmt w:val="lowerRoman"/>
+      <w:lvlText w:val="%3."/>
+      <w:lvlJc w:val="right"/>
+      <w:pPr>
+        <w:ind w:left="1800" w:hanging="180"/>
+      </w:pPr>
+      <w:rPr>
+        <w:rFonts w:cs="Times New Roman"/>
+      </w:rPr>
+    </w:lvl>
+    <w:lvl w:ilvl="3" w:tplc="0407000F" w:tentative="1">
+      <w:start w:val="1"/>
+      <w:numFmt w:val="decimal"/>
+      <w:lvlText w:val="%4."/>
+      <w:lvlJc w:val="left"/>
+      <w:pPr>
+        <w:ind w:left="2520" w:hanging="360"/>
+      </w:pPr>
+      <w:rPr>
+        <w:rFonts w:cs="Times New Roman"/>
+      </w:rPr>
+    </w:lvl>
+    <w:lvl w:ilvl="4" w:tplc="04070019" w:tentative="1">
+      <w:start w:val="1"/>
+      <w:numFmt w:val="lowerLetter"/>
+      <w:lvlText w:val="%5."/>
+      <w:lvlJc w:val="left"/>
+      <w:pPr>
+        <w:ind w:left="3240" w:hanging="360"/>
+      </w:pPr>
+      <w:rPr>
+        <w:rFonts w:cs="Times New Roman"/>
+      </w:rPr>
+    </w:lvl>
+    <w:lvl w:ilvl="5" w:tplc="0407001B" w:tentative="1">
+      <w:start w:val="1"/>
+      <w:numFmt w:val="lowerRoman"/>
+      <w:lvlText w:val="%6."/>
+      <w:lvlJc w:val="right"/>
+      <w:pPr>
+        <w:ind w:left="3960" w:hanging="180"/>
+      </w:pPr>
+      <w:rPr>
+        <w:rFonts w:cs="Times New Roman"/>
+      </w:rPr>
+    </w:lvl>
+    <w:lvl w:ilvl="6" w:tplc="0407000F" w:tentative="1">
+      <w:start w:val="1"/>
+      <w:numFmt w:val="decimal"/>
+      <w:lvlText w:val="%7."/>
+      <w:lvlJc w:val="left"/>
+      <w:pPr>
+        <w:ind w:left="4680" w:hanging="360"/>
+      </w:pPr>
+      <w:rPr>
+        <w:rFonts w:cs="Times New Roman"/>
+      </w:rPr>
+    </w:lvl>
+    <w:lvl w:ilvl="7" w:tplc="04070019" w:tentative="1">
+      <w:start w:val="1"/>
+      <w:numFmt w:val="lowerLetter"/>
+      <w:lvlText w:val="%8."/>
+      <w:lvlJc w:val="left"/>
+      <w:pPr>
+        <w:ind w:left="5400" w:hanging="360"/>
+      </w:pPr>
+      <w:rPr>
+        <w:rFonts w:cs="Times New Roman"/>
+      </w:rPr>
+    </w:lvl>
+    <w:lvl w:ilvl="8" w:tplc="0407001B" w:tentative="1">
+      <w:start w:val="1"/>
+      <w:numFmt w:val="lowerRoman"/>
+      <w:lvlText w:val="%9."/>
+      <w:lvlJc w:val="right"/>
+      <w:pPr>
+        <w:ind w:left="6120" w:hanging="180"/>
+      </w:pPr>
+      <w:rPr>
+        <w:rFonts w:cs="Times New Roman"/>
+      </w:rPr>
+    </w:lvl>
+  </w:abstractNum>
+  <w:abstractNum w:abstractNumId="12">
     <w:nsid w:val="28534485"/>
     <w:multiLevelType w:val="hybridMultilevel"/>
     <w:tmpl w:val="B85E7566"/>
@@ -15188,7 +17040,7 @@
       </w:rPr>
     </w:lvl>
   </w:abstractNum>
-  <w:abstractNum w:abstractNumId="12">
+  <w:abstractNum w:abstractNumId="13">
     <w:nsid w:val="2CFF6B9D"/>
     <w:multiLevelType w:val="hybridMultilevel"/>
     <w:tmpl w:val="4460A512"/>
@@ -15301,7 +17153,7 @@
       </w:rPr>
     </w:lvl>
   </w:abstractNum>
-  <w:abstractNum w:abstractNumId="13">
+  <w:abstractNum w:abstractNumId="14">
     <w:nsid w:val="317D353F"/>
     <w:multiLevelType w:val="hybridMultilevel"/>
     <w:tmpl w:val="F3F8076E"/>
@@ -15414,7 +17266,7 @@
       </w:rPr>
     </w:lvl>
   </w:abstractNum>
-  <w:abstractNum w:abstractNumId="14">
+  <w:abstractNum w:abstractNumId="15">
     <w:nsid w:val="33E469EB"/>
     <w:multiLevelType w:val="hybridMultilevel"/>
     <w:tmpl w:val="39FE47F2"/>
@@ -15527,7 +17379,7 @@
       </w:rPr>
     </w:lvl>
   </w:abstractNum>
-  <w:abstractNum w:abstractNumId="15">
+  <w:abstractNum w:abstractNumId="16">
     <w:nsid w:val="3EF456FF"/>
     <w:multiLevelType w:val="hybridMultilevel"/>
     <w:tmpl w:val="9C9802C0"/>
@@ -15640,7 +17492,7 @@
       </w:rPr>
     </w:lvl>
   </w:abstractNum>
-  <w:abstractNum w:abstractNumId="16">
+  <w:abstractNum w:abstractNumId="17">
     <w:nsid w:val="3F7F2161"/>
     <w:multiLevelType w:val="hybridMultilevel"/>
     <w:tmpl w:val="7AB6F40A"/>
@@ -15753,7 +17605,7 @@
       </w:rPr>
     </w:lvl>
   </w:abstractNum>
-  <w:abstractNum w:abstractNumId="17">
+  <w:abstractNum w:abstractNumId="18">
     <w:nsid w:val="431E2762"/>
     <w:multiLevelType w:val="hybridMultilevel"/>
     <w:tmpl w:val="0C50ADA4"/>
@@ -15866,7 +17718,7 @@
       </w:rPr>
     </w:lvl>
   </w:abstractNum>
-  <w:abstractNum w:abstractNumId="18">
+  <w:abstractNum w:abstractNumId="19">
     <w:nsid w:val="452B5691"/>
     <w:multiLevelType w:val="hybridMultilevel"/>
     <w:tmpl w:val="7AB6F40A"/>
@@ -15979,7 +17831,7 @@
       </w:rPr>
     </w:lvl>
   </w:abstractNum>
-  <w:abstractNum w:abstractNumId="19">
+  <w:abstractNum w:abstractNumId="20">
     <w:nsid w:val="4B8573D3"/>
     <w:multiLevelType w:val="hybridMultilevel"/>
     <w:tmpl w:val="4ED484C4"/>
@@ -16092,7 +17944,7 @@
       </w:rPr>
     </w:lvl>
   </w:abstractNum>
-  <w:abstractNum w:abstractNumId="20">
+  <w:abstractNum w:abstractNumId="21">
     <w:nsid w:val="4E4F65C6"/>
     <w:multiLevelType w:val="hybridMultilevel"/>
     <w:tmpl w:val="F468F1C0"/>
@@ -16205,7 +18057,7 @@
       </w:rPr>
     </w:lvl>
   </w:abstractNum>
-  <w:abstractNum w:abstractNumId="21">
+  <w:abstractNum w:abstractNumId="22">
     <w:nsid w:val="53313562"/>
     <w:multiLevelType w:val="hybridMultilevel"/>
     <w:tmpl w:val="7AB6F40A"/>
@@ -16318,7 +18170,7 @@
       </w:rPr>
     </w:lvl>
   </w:abstractNum>
-  <w:abstractNum w:abstractNumId="22">
+  <w:abstractNum w:abstractNumId="23">
     <w:nsid w:val="55C1072F"/>
     <w:multiLevelType w:val="hybridMultilevel"/>
     <w:tmpl w:val="859E8FAA"/>
@@ -16431,7 +18283,7 @@
       </w:rPr>
     </w:lvl>
   </w:abstractNum>
-  <w:abstractNum w:abstractNumId="23">
+  <w:abstractNum w:abstractNumId="24">
     <w:nsid w:val="59A3151F"/>
     <w:multiLevelType w:val="hybridMultilevel"/>
     <w:tmpl w:val="B41AD614"/>
@@ -16544,7 +18396,7 @@
       </w:rPr>
     </w:lvl>
   </w:abstractNum>
-  <w:abstractNum w:abstractNumId="24">
+  <w:abstractNum w:abstractNumId="25">
     <w:nsid w:val="5E0A6925"/>
     <w:multiLevelType w:val="hybridMultilevel"/>
     <w:tmpl w:val="EA848FD6"/>
@@ -16657,7 +18509,7 @@
       </w:rPr>
     </w:lvl>
   </w:abstractNum>
-  <w:abstractNum w:abstractNumId="25">
+  <w:abstractNum w:abstractNumId="26">
     <w:nsid w:val="611F2360"/>
     <w:multiLevelType w:val="hybridMultilevel"/>
     <w:tmpl w:val="C5D2B7E0"/>
@@ -16770,7 +18622,7 @@
       </w:rPr>
     </w:lvl>
   </w:abstractNum>
-  <w:abstractNum w:abstractNumId="26">
+  <w:abstractNum w:abstractNumId="27">
     <w:nsid w:val="64804F04"/>
     <w:multiLevelType w:val="hybridMultilevel"/>
     <w:tmpl w:val="4118A6B6"/>
@@ -16883,7 +18735,7 @@
       </w:rPr>
     </w:lvl>
   </w:abstractNum>
-  <w:abstractNum w:abstractNumId="27">
+  <w:abstractNum w:abstractNumId="28">
     <w:nsid w:val="656E67F7"/>
     <w:multiLevelType w:val="hybridMultilevel"/>
     <w:tmpl w:val="6E52D05E"/>
@@ -16996,7 +18848,7 @@
       </w:rPr>
     </w:lvl>
   </w:abstractNum>
-  <w:abstractNum w:abstractNumId="28">
+  <w:abstractNum w:abstractNumId="29">
     <w:nsid w:val="68932493"/>
     <w:multiLevelType w:val="hybridMultilevel"/>
     <w:tmpl w:val="CB0ACDCA"/>
@@ -17109,7 +18961,7 @@
       </w:rPr>
     </w:lvl>
   </w:abstractNum>
-  <w:abstractNum w:abstractNumId="29">
+  <w:abstractNum w:abstractNumId="30">
     <w:nsid w:val="69CE62AC"/>
     <w:multiLevelType w:val="hybridMultilevel"/>
     <w:tmpl w:val="7AB6F40A"/>
@@ -17222,7 +19074,7 @@
       </w:rPr>
     </w:lvl>
   </w:abstractNum>
-  <w:abstractNum w:abstractNumId="30">
+  <w:abstractNum w:abstractNumId="31">
     <w:nsid w:val="6AC55F41"/>
     <w:multiLevelType w:val="hybridMultilevel"/>
     <w:tmpl w:val="2EA6F6E0"/>
@@ -17335,7 +19187,7 @@
       </w:rPr>
     </w:lvl>
   </w:abstractNum>
-  <w:abstractNum w:abstractNumId="31">
+  <w:abstractNum w:abstractNumId="32">
     <w:nsid w:val="6BB14360"/>
     <w:multiLevelType w:val="hybridMultilevel"/>
     <w:tmpl w:val="7AB6F40A"/>
@@ -17448,7 +19300,7 @@
       </w:rPr>
     </w:lvl>
   </w:abstractNum>
-  <w:abstractNum w:abstractNumId="32">
+  <w:abstractNum w:abstractNumId="33">
     <w:nsid w:val="789670EA"/>
     <w:multiLevelType w:val="hybridMultilevel"/>
     <w:tmpl w:val="0EA08D40"/>
@@ -17561,7 +19413,7 @@
       </w:rPr>
     </w:lvl>
   </w:abstractNum>
-  <w:abstractNum w:abstractNumId="33">
+  <w:abstractNum w:abstractNumId="34">
     <w:nsid w:val="7C5756CC"/>
     <w:multiLevelType w:val="hybridMultilevel"/>
     <w:tmpl w:val="478E6F0C"/>
@@ -17674,7 +19526,7 @@
       </w:rPr>
     </w:lvl>
   </w:abstractNum>
-  <w:abstractNum w:abstractNumId="34">
+  <w:abstractNum w:abstractNumId="35">
     <w:nsid w:val="7F0F24A9"/>
     <w:multiLevelType w:val="hybridMultilevel"/>
     <w:tmpl w:val="38D0D3E6"/>
@@ -17787,7 +19639,7 @@
       </w:rPr>
     </w:lvl>
   </w:abstractNum>
-  <w:abstractNum w:abstractNumId="35">
+  <w:abstractNum w:abstractNumId="36">
     <w:nsid w:val="7F1466A7"/>
     <w:multiLevelType w:val="hybridMultilevel"/>
     <w:tmpl w:val="DE1450E2"/>
@@ -17910,40 +19762,40 @@
     <w:abstractNumId w:val="7"/>
   </w:num>
   <w:num w:numId="4">
-    <w:abstractNumId w:val="15"/>
+    <w:abstractNumId w:val="16"/>
   </w:num>
   <w:num w:numId="5">
-    <w:abstractNumId w:val="25"/>
+    <w:abstractNumId w:val="26"/>
   </w:num>
   <w:num w:numId="6">
     <w:abstractNumId w:val="0"/>
   </w:num>
   <w:num w:numId="7">
-    <w:abstractNumId w:val="24"/>
+    <w:abstractNumId w:val="25"/>
   </w:num>
   <w:num w:numId="8">
     <w:abstractNumId w:val="6"/>
   </w:num>
   <w:num w:numId="9">
-    <w:abstractNumId w:val="35"/>
+    <w:abstractNumId w:val="36"/>
   </w:num>
   <w:num w:numId="10">
-    <w:abstractNumId w:val="28"/>
+    <w:abstractNumId w:val="29"/>
   </w:num>
   <w:num w:numId="11">
-    <w:abstractNumId w:val="18"/>
+    <w:abstractNumId w:val="19"/>
   </w:num>
   <w:num w:numId="12">
-    <w:abstractNumId w:val="12"/>
+    <w:abstractNumId w:val="13"/>
   </w:num>
   <w:num w:numId="13">
-    <w:abstractNumId w:val="19"/>
+    <w:abstractNumId w:val="20"/>
   </w:num>
   <w:num w:numId="14">
-    <w:abstractNumId w:val="32"/>
+    <w:abstractNumId w:val="33"/>
   </w:num>
   <w:num w:numId="15">
-    <w:abstractNumId w:val="34"/>
+    <w:abstractNumId w:val="35"/>
   </w:num>
   <w:num w:numId="16">
     <w:abstractNumId w:val="5"/>
@@ -17952,46 +19804,46 @@
     <w:abstractNumId w:val="8"/>
   </w:num>
   <w:num w:numId="18">
-    <w:abstractNumId w:val="33"/>
+    <w:abstractNumId w:val="34"/>
   </w:num>
   <w:num w:numId="19">
     <w:abstractNumId w:val="10"/>
   </w:num>
   <w:num w:numId="20">
+    <w:abstractNumId w:val="18"/>
+  </w:num>
+  <w:num w:numId="21">
+    <w:abstractNumId w:val="21"/>
+  </w:num>
+  <w:num w:numId="22">
+    <w:abstractNumId w:val="15"/>
+  </w:num>
+  <w:num w:numId="23">
+    <w:abstractNumId w:val="12"/>
+  </w:num>
+  <w:num w:numId="24">
+    <w:abstractNumId w:val="23"/>
+  </w:num>
+  <w:num w:numId="25">
+    <w:abstractNumId w:val="28"/>
+  </w:num>
+  <w:num w:numId="26">
+    <w:abstractNumId w:val="14"/>
+  </w:num>
+  <w:num w:numId="27">
+    <w:abstractNumId w:val="27"/>
+  </w:num>
+  <w:num w:numId="28">
+    <w:abstractNumId w:val="31"/>
+  </w:num>
+  <w:num w:numId="29">
+    <w:abstractNumId w:val="24"/>
+  </w:num>
+  <w:num w:numId="30">
     <w:abstractNumId w:val="17"/>
   </w:num>
-  <w:num w:numId="21">
-    <w:abstractNumId w:val="20"/>
-  </w:num>
-  <w:num w:numId="22">
-    <w:abstractNumId w:val="14"/>
-  </w:num>
-  <w:num w:numId="23">
-    <w:abstractNumId w:val="11"/>
-  </w:num>
-  <w:num w:numId="24">
-    <w:abstractNumId w:val="22"/>
-  </w:num>
-  <w:num w:numId="25">
-    <w:abstractNumId w:val="27"/>
-  </w:num>
-  <w:num w:numId="26">
-    <w:abstractNumId w:val="13"/>
-  </w:num>
-  <w:num w:numId="27">
-    <w:abstractNumId w:val="26"/>
-  </w:num>
-  <w:num w:numId="28">
+  <w:num w:numId="31">
     <w:abstractNumId w:val="30"/>
-  </w:num>
-  <w:num w:numId="29">
-    <w:abstractNumId w:val="23"/>
-  </w:num>
-  <w:num w:numId="30">
-    <w:abstractNumId w:val="16"/>
-  </w:num>
-  <w:num w:numId="31">
-    <w:abstractNumId w:val="29"/>
   </w:num>
   <w:num w:numId="32">
     <w:abstractNumId w:val="4"/>
@@ -18003,10 +19855,13 @@
     <w:abstractNumId w:val="9"/>
   </w:num>
   <w:num w:numId="35">
-    <w:abstractNumId w:val="31"/>
+    <w:abstractNumId w:val="32"/>
   </w:num>
   <w:num w:numId="36">
-    <w:abstractNumId w:val="21"/>
+    <w:abstractNumId w:val="22"/>
+  </w:num>
+  <w:num w:numId="37">
+    <w:abstractNumId w:val="11"/>
   </w:num>
   <w:numIdMacAtCleanup w:val="3"/>
 </w:numbering>

</xml_diff>